<commit_message>
Primera fase del proyecto
</commit_message>
<xml_diff>
--- a/BOA-Integrador_G_Skynet V.1.1.docx
+++ b/BOA-Integrador_G_Skynet V.1.1.docx
@@ -15,16 +15,17 @@
       </w:pPr>
       <w:r>
         <w:rPr>
+          <w:rFonts w:ascii="Times New Roman" w:hAnsi="Times New Roman" w:cs="Times New Roman"/>
           <w:noProof/>
         </w:rPr>
         <w:drawing>
-          <wp:anchor distT="0" distB="0" distL="114300" distR="114300" simplePos="0" relativeHeight="251658239" behindDoc="1" locked="0" layoutInCell="1" allowOverlap="1" wp14:anchorId="55CE30BB" wp14:editId="09CF1E4F">
+          <wp:anchor distT="0" distB="0" distL="114300" distR="114300" simplePos="0" relativeHeight="251658239" behindDoc="1" locked="0" layoutInCell="1" allowOverlap="1" wp14:anchorId="55CE30BB" wp14:editId="2D3E02BE">
             <wp:simplePos x="0" y="0"/>
             <wp:positionH relativeFrom="page">
-              <wp:align>right</wp:align>
+              <wp:align>left</wp:align>
             </wp:positionH>
             <wp:positionV relativeFrom="page">
-              <wp:align>top</wp:align>
+              <wp:align>bottom</wp:align>
             </wp:positionV>
             <wp:extent cx="7843520" cy="10144125"/>
             <wp:effectExtent l="0" t="0" r="5080" b="9525"/>
@@ -41,7 +42,7 @@
                     <pic:cNvPicPr/>
                   </pic:nvPicPr>
                   <pic:blipFill>
-                    <a:blip r:embed="rId8" cstate="print">
+                    <a:blip r:embed="rId9" cstate="print">
                       <a:extLst>
                         <a:ext uri="{28A0092B-C50C-407E-A947-70E740481C1C}">
                           <a14:useLocalDpi xmlns:a14="http://schemas.microsoft.com/office/drawing/2010/main" val="0"/>
@@ -104,7 +105,7 @@
                     <pic:cNvPicPr/>
                   </pic:nvPicPr>
                   <pic:blipFill>
-                    <a:blip r:embed="rId9">
+                    <a:blip r:embed="rId10">
                       <a:extLst>
                         <a:ext uri="{28A0092B-C50C-407E-A947-70E740481C1C}">
                           <a14:useLocalDpi xmlns:a14="http://schemas.microsoft.com/office/drawing/2010/main" val="0"/>
@@ -138,6 +139,7 @@
       </w:r>
       <w:r>
         <w:rPr>
+          <w:rFonts w:ascii="Times New Roman" w:hAnsi="Times New Roman" w:cs="Times New Roman"/>
           <w:noProof/>
         </w:rPr>
         <mc:AlternateContent>
@@ -289,6 +291,17 @@
                               </w:rPr>
                               <w:t>Jennifer Jassira Rizo</w:t>
                             </w:r>
+                            <w:r>
+                              <w:rPr>
+                                <w:rFonts w:ascii="Times New Roman" w:hAnsi="Times New Roman" w:cs="Times New Roman"/>
+                                <w:b/>
+                                <w:bCs/>
+                                <w:color w:val="E7E6E6" w:themeColor="background2"/>
+                                <w:sz w:val="28"/>
+                                <w:szCs w:val="28"/>
+                              </w:rPr>
+                              <w:t xml:space="preserve"> Rizo</w:t>
+                            </w:r>
                           </w:p>
                           <w:p/>
                         </w:txbxContent>
@@ -433,6 +446,17 @@
                           <w:szCs w:val="28"/>
                         </w:rPr>
                         <w:t>Jennifer Jassira Rizo</w:t>
+                      </w:r>
+                      <w:r>
+                        <w:rPr>
+                          <w:rFonts w:ascii="Times New Roman" w:hAnsi="Times New Roman" w:cs="Times New Roman"/>
+                          <w:b/>
+                          <w:bCs/>
+                          <w:color w:val="E7E6E6" w:themeColor="background2"/>
+                          <w:sz w:val="28"/>
+                          <w:szCs w:val="28"/>
+                        </w:rPr>
+                        <w:t xml:space="preserve"> Rizo</w:t>
                       </w:r>
                     </w:p>
                     <w:p/>
@@ -1505,12 +1529,14 @@
       </w:r>
       <w:r>
         <w:rPr>
+          <w:rFonts w:ascii="Times New Roman" w:hAnsi="Times New Roman" w:cs="Times New Roman"/>
           <w:noProof/>
         </w:rPr>
         <w:t>SS</w:t>
       </w:r>
       <w:r>
         <w:rPr>
+          <w:rFonts w:ascii="Times New Roman" w:hAnsi="Times New Roman" w:cs="Times New Roman"/>
           <w:noProof/>
         </w:rPr>
         <w:t>ggggggggggggggggggggg</w:t>
@@ -1590,7 +1616,7 @@
     <w:sdt>
       <w:sdtPr>
         <w:rPr>
-          <w:rFonts w:asciiTheme="minorHAnsi" w:eastAsiaTheme="minorHAnsi" w:hAnsiTheme="minorHAnsi" w:cstheme="minorBidi"/>
+          <w:rFonts w:ascii="Times New Roman" w:eastAsiaTheme="minorHAnsi" w:hAnsi="Times New Roman" w:cs="Times New Roman"/>
           <w:color w:val="auto"/>
           <w:sz w:val="22"/>
           <w:szCs w:val="22"/>
@@ -1612,9 +1638,13 @@
         <w:p>
           <w:pPr>
             <w:pStyle w:val="TtuloTDC"/>
+            <w:rPr>
+              <w:rFonts w:ascii="Times New Roman" w:hAnsi="Times New Roman" w:cs="Times New Roman"/>
+            </w:rPr>
           </w:pPr>
           <w:r>
             <w:rPr>
+              <w:rFonts w:ascii="Times New Roman" w:hAnsi="Times New Roman" w:cs="Times New Roman"/>
               <w:lang w:val="es-ES"/>
             </w:rPr>
             <w:t>Contenido</w:t>
@@ -1633,15 +1663,24 @@
             </w:rPr>
           </w:pPr>
           <w:r>
+            <w:rPr>
+              <w:rFonts w:ascii="Times New Roman" w:hAnsi="Times New Roman" w:cs="Times New Roman"/>
+            </w:rPr>
             <w:fldChar w:fldCharType="begin"/>
           </w:r>
           <w:r>
+            <w:rPr>
+              <w:rFonts w:ascii="Times New Roman" w:hAnsi="Times New Roman" w:cs="Times New Roman"/>
+            </w:rPr>
             <w:instrText xml:space="preserve"> TOC \o "1-3" \h \z \u </w:instrText>
           </w:r>
           <w:r>
+            <w:rPr>
+              <w:rFonts w:ascii="Times New Roman" w:hAnsi="Times New Roman" w:cs="Times New Roman"/>
+            </w:rPr>
             <w:fldChar w:fldCharType="separate"/>
           </w:r>
-          <w:hyperlink w:anchor="_Toc165802910" w:history="1">
+          <w:hyperlink w:anchor="_Toc165837338" w:history="1">
             <w:r>
               <w:rPr>
                 <w:rStyle w:val="Hipervnculo"/>
@@ -1669,7 +1708,7 @@
                 <w:noProof/>
                 <w:webHidden/>
               </w:rPr>
-              <w:instrText xml:space="preserve"> PAGEREF _Toc165802910 \h </w:instrText>
+              <w:instrText xml:space="preserve"> PAGEREF _Toc165837338 \h </w:instrText>
             </w:r>
             <w:r>
               <w:rPr>
@@ -1712,10 +1751,11 @@
               <w:lang w:eastAsia="es-NI"/>
             </w:rPr>
           </w:pPr>
-          <w:hyperlink w:anchor="_Toc165802911" w:history="1">
+          <w:hyperlink w:anchor="_Toc165837339" w:history="1">
             <w:r>
               <w:rPr>
                 <w:rStyle w:val="Hipervnculo"/>
+                <w:rFonts w:ascii="Times New Roman" w:hAnsi="Times New Roman" w:cs="Times New Roman"/>
                 <w:noProof/>
               </w:rPr>
               <w:t>Objetivos de aprendizaje</w:t>
@@ -1739,7 +1779,7 @@
                 <w:noProof/>
                 <w:webHidden/>
               </w:rPr>
-              <w:instrText xml:space="preserve"> PAGEREF _Toc165802911 \h </w:instrText>
+              <w:instrText xml:space="preserve"> PAGEREF _Toc165837339 \h </w:instrText>
             </w:r>
             <w:r>
               <w:rPr>
@@ -1782,10 +1822,11 @@
               <w:lang w:eastAsia="es-NI"/>
             </w:rPr>
           </w:pPr>
-          <w:hyperlink w:anchor="_Toc165802912" w:history="1">
+          <w:hyperlink w:anchor="_Toc165837340" w:history="1">
             <w:r>
               <w:rPr>
                 <w:rStyle w:val="Hipervnculo"/>
+                <w:rFonts w:ascii="Times New Roman" w:hAnsi="Times New Roman" w:cs="Times New Roman"/>
                 <w:noProof/>
               </w:rPr>
               <w:t>Justificación</w:t>
@@ -1809,7 +1850,7 @@
                 <w:noProof/>
                 <w:webHidden/>
               </w:rPr>
-              <w:instrText xml:space="preserve"> PAGEREF _Toc165802912 \h </w:instrText>
+              <w:instrText xml:space="preserve"> PAGEREF _Toc165837340 \h </w:instrText>
             </w:r>
             <w:r>
               <w:rPr>
@@ -1852,13 +1893,14 @@
               <w:lang w:eastAsia="es-NI"/>
             </w:rPr>
           </w:pPr>
-          <w:hyperlink w:anchor="_Toc165802913" w:history="1">
+          <w:hyperlink w:anchor="_Toc165837341" w:history="1">
             <w:r>
               <w:rPr>
                 <w:rStyle w:val="Hipervnculo"/>
+                <w:rFonts w:ascii="Times New Roman" w:hAnsi="Times New Roman" w:cs="Times New Roman"/>
                 <w:noProof/>
               </w:rPr>
-              <w:t>Game Design Del Videojuego Educativo</w:t>
+              <w:t>Game Design del videojuego educativo</w:t>
             </w:r>
             <w:r>
               <w:rPr>
@@ -1879,7 +1921,7 @@
                 <w:noProof/>
                 <w:webHidden/>
               </w:rPr>
-              <w:instrText xml:space="preserve"> PAGEREF _Toc165802913 \h </w:instrText>
+              <w:instrText xml:space="preserve"> PAGEREF _Toc165837341 \h </w:instrText>
             </w:r>
             <w:r>
               <w:rPr>
@@ -1922,10 +1964,11 @@
               <w:lang w:eastAsia="es-NI"/>
             </w:rPr>
           </w:pPr>
-          <w:hyperlink w:anchor="_Toc165802914" w:history="1">
+          <w:hyperlink w:anchor="_Toc165837342" w:history="1">
             <w:r>
               <w:rPr>
                 <w:rStyle w:val="Hipervnculo"/>
+                <w:rFonts w:ascii="Times New Roman" w:hAnsi="Times New Roman" w:cs="Times New Roman"/>
                 <w:noProof/>
               </w:rPr>
               <w:t>Mecánicas, Dinámicas para el aprendizaje</w:t>
@@ -1949,7 +1992,7 @@
                 <w:noProof/>
                 <w:webHidden/>
               </w:rPr>
-              <w:instrText xml:space="preserve"> PAGEREF _Toc165802914 \h </w:instrText>
+              <w:instrText xml:space="preserve"> PAGEREF _Toc165837342 \h </w:instrText>
             </w:r>
             <w:r>
               <w:rPr>
@@ -1992,10 +2035,11 @@
               <w:lang w:eastAsia="es-NI"/>
             </w:rPr>
           </w:pPr>
-          <w:hyperlink w:anchor="_Toc165802915" w:history="1">
+          <w:hyperlink w:anchor="_Toc165837343" w:history="1">
             <w:r>
               <w:rPr>
                 <w:rStyle w:val="Hipervnculo"/>
+                <w:rFonts w:ascii="Times New Roman" w:hAnsi="Times New Roman" w:cs="Times New Roman"/>
                 <w:noProof/>
               </w:rPr>
               <w:t>Narrativa y Personajes</w:t>
@@ -2019,7 +2063,7 @@
                 <w:noProof/>
                 <w:webHidden/>
               </w:rPr>
-              <w:instrText xml:space="preserve"> PAGEREF _Toc165802915 \h </w:instrText>
+              <w:instrText xml:space="preserve"> PAGEREF _Toc165837343 \h </w:instrText>
             </w:r>
             <w:r>
               <w:rPr>
@@ -2062,10 +2106,11 @@
               <w:lang w:eastAsia="es-NI"/>
             </w:rPr>
           </w:pPr>
-          <w:hyperlink w:anchor="_Toc165802916" w:history="1">
+          <w:hyperlink w:anchor="_Toc165837344" w:history="1">
             <w:r>
               <w:rPr>
                 <w:rStyle w:val="Hipervnculo"/>
+                <w:rFonts w:ascii="Times New Roman" w:hAnsi="Times New Roman" w:cs="Times New Roman"/>
                 <w:noProof/>
               </w:rPr>
               <w:t>Interfaz de Usuario</w:t>
@@ -2089,7 +2134,7 @@
                 <w:noProof/>
                 <w:webHidden/>
               </w:rPr>
-              <w:instrText xml:space="preserve"> PAGEREF _Toc165802916 \h </w:instrText>
+              <w:instrText xml:space="preserve"> PAGEREF _Toc165837344 \h </w:instrText>
             </w:r>
             <w:r>
               <w:rPr>
@@ -2132,10 +2177,11 @@
               <w:lang w:eastAsia="es-NI"/>
             </w:rPr>
           </w:pPr>
-          <w:hyperlink w:anchor="_Toc165802917" w:history="1">
+          <w:hyperlink w:anchor="_Toc165837345" w:history="1">
             <w:r>
               <w:rPr>
                 <w:rStyle w:val="Hipervnculo"/>
+                <w:rFonts w:ascii="Times New Roman" w:hAnsi="Times New Roman" w:cs="Times New Roman"/>
                 <w:noProof/>
               </w:rPr>
               <w:t>Experiencia de Usuario</w:t>
@@ -2159,7 +2205,7 @@
                 <w:noProof/>
                 <w:webHidden/>
               </w:rPr>
-              <w:instrText xml:space="preserve"> PAGEREF _Toc165802917 \h </w:instrText>
+              <w:instrText xml:space="preserve"> PAGEREF _Toc165837345 \h </w:instrText>
             </w:r>
             <w:r>
               <w:rPr>
@@ -2202,10 +2248,11 @@
               <w:lang w:eastAsia="es-NI"/>
             </w:rPr>
           </w:pPr>
-          <w:hyperlink w:anchor="_Toc165802918" w:history="1">
+          <w:hyperlink w:anchor="_Toc165837346" w:history="1">
             <w:r>
               <w:rPr>
                 <w:rStyle w:val="Hipervnculo"/>
+                <w:rFonts w:ascii="Times New Roman" w:hAnsi="Times New Roman" w:cs="Times New Roman"/>
                 <w:noProof/>
               </w:rPr>
               <w:t>Evaluación y Retroalimentación</w:t>
@@ -2229,7 +2276,7 @@
                 <w:noProof/>
                 <w:webHidden/>
               </w:rPr>
-              <w:instrText xml:space="preserve"> PAGEREF _Toc165802918 \h </w:instrText>
+              <w:instrText xml:space="preserve"> PAGEREF _Toc165837346 \h </w:instrText>
             </w:r>
             <w:r>
               <w:rPr>
@@ -2272,10 +2319,11 @@
               <w:lang w:eastAsia="es-NI"/>
             </w:rPr>
           </w:pPr>
-          <w:hyperlink w:anchor="_Toc165802919" w:history="1">
+          <w:hyperlink w:anchor="_Toc165837347" w:history="1">
             <w:r>
               <w:rPr>
                 <w:rStyle w:val="Hipervnculo"/>
+                <w:rFonts w:ascii="Times New Roman" w:hAnsi="Times New Roman" w:cs="Times New Roman"/>
                 <w:noProof/>
               </w:rPr>
               <w:t>Plan de clase</w:t>
@@ -2299,7 +2347,7 @@
                 <w:noProof/>
                 <w:webHidden/>
               </w:rPr>
-              <w:instrText xml:space="preserve"> PAGEREF _Toc165802919 \h </w:instrText>
+              <w:instrText xml:space="preserve"> PAGEREF _Toc165837347 \h </w:instrText>
             </w:r>
             <w:r>
               <w:rPr>
@@ -2319,7 +2367,7 @@
                 <w:noProof/>
                 <w:webHidden/>
               </w:rPr>
-              <w:t>14</w:t>
+              <w:t>13</w:t>
             </w:r>
             <w:r>
               <w:rPr>
@@ -2342,10 +2390,11 @@
               <w:lang w:eastAsia="es-NI"/>
             </w:rPr>
           </w:pPr>
-          <w:hyperlink w:anchor="_Toc165802920" w:history="1">
+          <w:hyperlink w:anchor="_Toc165837348" w:history="1">
             <w:r>
               <w:rPr>
                 <w:rStyle w:val="Hipervnculo"/>
+                <w:rFonts w:ascii="Times New Roman" w:hAnsi="Times New Roman" w:cs="Times New Roman"/>
                 <w:noProof/>
               </w:rPr>
               <w:t xml:space="preserve">     Propuesta de Integración Curricular Planeamiento didáctico</w:t>
@@ -2369,7 +2418,7 @@
                 <w:noProof/>
                 <w:webHidden/>
               </w:rPr>
-              <w:instrText xml:space="preserve"> PAGEREF _Toc165802920 \h </w:instrText>
+              <w:instrText xml:space="preserve"> PAGEREF _Toc165837348 \h </w:instrText>
             </w:r>
             <w:r>
               <w:rPr>
@@ -2389,7 +2438,7 @@
                 <w:noProof/>
                 <w:webHidden/>
               </w:rPr>
-              <w:t>16</w:t>
+              <w:t>15</w:t>
             </w:r>
             <w:r>
               <w:rPr>
@@ -2412,13 +2461,14 @@
               <w:lang w:eastAsia="es-NI"/>
             </w:rPr>
           </w:pPr>
-          <w:hyperlink w:anchor="_Toc165802921" w:history="1">
+          <w:hyperlink w:anchor="_Toc165837349" w:history="1">
             <w:r>
               <w:rPr>
                 <w:rStyle w:val="Hipervnculo"/>
+                <w:rFonts w:ascii="Times New Roman" w:hAnsi="Times New Roman" w:cs="Times New Roman"/>
                 <w:noProof/>
               </w:rPr>
-              <w:t>Diseño de mapas del videojuego educativo: agrega una captura de pantalla de los diferentes niveles del videojuego</w:t>
+              <w:t>Diseño de mapas del videojuego educativo:</w:t>
             </w:r>
             <w:r>
               <w:rPr>
@@ -2439,7 +2489,7 @@
                 <w:noProof/>
                 <w:webHidden/>
               </w:rPr>
-              <w:instrText xml:space="preserve"> PAGEREF _Toc165802921 \h </w:instrText>
+              <w:instrText xml:space="preserve"> PAGEREF _Toc165837349 \h </w:instrText>
             </w:r>
             <w:r>
               <w:rPr>
@@ -2459,7 +2509,7 @@
                 <w:noProof/>
                 <w:webHidden/>
               </w:rPr>
-              <w:t>18</w:t>
+              <w:t>17</w:t>
             </w:r>
             <w:r>
               <w:rPr>
@@ -2482,10 +2532,11 @@
               <w:lang w:eastAsia="es-NI"/>
             </w:rPr>
           </w:pPr>
-          <w:hyperlink w:anchor="_Toc165802922" w:history="1">
+          <w:hyperlink w:anchor="_Toc165837350" w:history="1">
             <w:r>
               <w:rPr>
                 <w:rStyle w:val="Hipervnculo"/>
+                <w:rFonts w:ascii="Times New Roman" w:hAnsi="Times New Roman" w:cs="Times New Roman"/>
                 <w:noProof/>
               </w:rPr>
               <w:t>Aspectos educativos del videojuego</w:t>
@@ -2509,7 +2560,7 @@
                 <w:noProof/>
                 <w:webHidden/>
               </w:rPr>
-              <w:instrText xml:space="preserve"> PAGEREF _Toc165802922 \h </w:instrText>
+              <w:instrText xml:space="preserve"> PAGEREF _Toc165837350 \h </w:instrText>
             </w:r>
             <w:r>
               <w:rPr>
@@ -2552,14 +2603,15 @@
               <w:lang w:eastAsia="es-NI"/>
             </w:rPr>
           </w:pPr>
-          <w:hyperlink w:anchor="_Toc165802923" w:history="1">
+          <w:hyperlink w:anchor="_Toc165837351" w:history="1">
             <w:r>
               <w:rPr>
                 <w:rStyle w:val="Hipervnculo"/>
+                <w:rFonts w:ascii="Times New Roman" w:hAnsi="Times New Roman" w:cs="Times New Roman"/>
                 <w:noProof/>
                 <w:lang w:val="en-US"/>
               </w:rPr>
-              <w:t>Repositorio en GitHub:</w:t>
+              <w:t>Referencias</w:t>
             </w:r>
             <w:r>
               <w:rPr>
@@ -2580,7 +2632,7 @@
                 <w:noProof/>
                 <w:webHidden/>
               </w:rPr>
-              <w:instrText xml:space="preserve"> PAGEREF _Toc165802923 \h </w:instrText>
+              <w:instrText xml:space="preserve"> PAGEREF _Toc165837351 \h </w:instrText>
             </w:r>
             <w:r>
               <w:rPr>
@@ -2600,7 +2652,7 @@
                 <w:noProof/>
                 <w:webHidden/>
               </w:rPr>
-              <w:t>19</w:t>
+              <w:t>21</w:t>
             </w:r>
             <w:r>
               <w:rPr>
@@ -2613,78 +2665,13 @@
         </w:p>
         <w:p>
           <w:pPr>
-            <w:pStyle w:val="TDC1"/>
-            <w:tabs>
-              <w:tab w:val="right" w:leader="dot" w:pos="8828"/>
-            </w:tabs>
             <w:rPr>
-              <w:rFonts w:eastAsiaTheme="minorEastAsia"/>
-              <w:noProof/>
-              <w:lang w:eastAsia="es-NI"/>
+              <w:rFonts w:ascii="Times New Roman" w:hAnsi="Times New Roman" w:cs="Times New Roman"/>
             </w:rPr>
           </w:pPr>
-          <w:hyperlink w:anchor="_Toc165802924" w:history="1">
-            <w:r>
-              <w:rPr>
-                <w:rStyle w:val="Hipervnculo"/>
-                <w:noProof/>
-                <w:lang w:val="en-US"/>
-              </w:rPr>
-              <w:t>Referencias</w:t>
-            </w:r>
-            <w:r>
-              <w:rPr>
-                <w:noProof/>
-                <w:webHidden/>
-              </w:rPr>
-              <w:tab/>
-            </w:r>
-            <w:r>
-              <w:rPr>
-                <w:noProof/>
-                <w:webHidden/>
-              </w:rPr>
-              <w:fldChar w:fldCharType="begin"/>
-            </w:r>
-            <w:r>
-              <w:rPr>
-                <w:noProof/>
-                <w:webHidden/>
-              </w:rPr>
-              <w:instrText xml:space="preserve"> PAGEREF _Toc165802924 \h </w:instrText>
-            </w:r>
-            <w:r>
-              <w:rPr>
-                <w:noProof/>
-                <w:webHidden/>
-              </w:rPr>
-            </w:r>
-            <w:r>
-              <w:rPr>
-                <w:noProof/>
-                <w:webHidden/>
-              </w:rPr>
-              <w:fldChar w:fldCharType="separate"/>
-            </w:r>
-            <w:r>
-              <w:rPr>
-                <w:noProof/>
-                <w:webHidden/>
-              </w:rPr>
-              <w:t>20</w:t>
-            </w:r>
-            <w:r>
-              <w:rPr>
-                <w:noProof/>
-                <w:webHidden/>
-              </w:rPr>
-              <w:fldChar w:fldCharType="end"/>
-            </w:r>
-          </w:hyperlink>
-        </w:p>
-        <w:p>
           <w:r>
             <w:rPr>
+              <w:rFonts w:ascii="Times New Roman" w:hAnsi="Times New Roman" w:cs="Times New Roman"/>
               <w:b/>
               <w:bCs/>
               <w:lang w:val="es-ES"/>
@@ -2718,16 +2705,25 @@
     <w:p>
       <w:pPr>
         <w:pStyle w:val="Ttulo1"/>
+        <w:rPr>
+          <w:rFonts w:ascii="Times New Roman" w:hAnsi="Times New Roman" w:cs="Times New Roman"/>
+        </w:rPr>
       </w:pPr>
     </w:p>
     <w:p>
       <w:pPr>
         <w:pStyle w:val="Ttulo1"/>
+        <w:rPr>
+          <w:rFonts w:ascii="Times New Roman" w:hAnsi="Times New Roman" w:cs="Times New Roman"/>
+        </w:rPr>
       </w:pPr>
     </w:p>
     <w:p>
       <w:pPr>
         <w:pStyle w:val="Ttulo1"/>
+        <w:rPr>
+          <w:rFonts w:ascii="Times New Roman" w:hAnsi="Times New Roman" w:cs="Times New Roman"/>
+        </w:rPr>
       </w:pPr>
     </w:p>
     <w:p>
@@ -2737,7 +2733,7 @@
           <w:rFonts w:ascii="Times New Roman" w:hAnsi="Times New Roman" w:cs="Times New Roman"/>
         </w:rPr>
       </w:pPr>
-      <w:bookmarkStart w:id="0" w:name="_Toc165802910"/>
+      <w:bookmarkStart w:id="0" w:name="_Toc165837338"/>
       <w:r>
         <w:rPr>
           <w:rFonts w:ascii="Times New Roman" w:hAnsi="Times New Roman" w:cs="Times New Roman"/>
@@ -2763,7 +2759,7 @@
           <w:sz w:val="24"/>
           <w:szCs w:val="24"/>
         </w:rPr>
-        <w:t xml:space="preserve">Optimizando la </w:t>
+        <w:t xml:space="preserve">Optimizando </w:t>
       </w:r>
       <w:r>
         <w:rPr>
@@ -2773,7 +2769,7 @@
           <w:sz w:val="24"/>
           <w:szCs w:val="24"/>
         </w:rPr>
-        <w:t>e</w:t>
+        <w:t xml:space="preserve">la Experiencia Educativa a través de la </w:t>
       </w:r>
       <w:r>
         <w:rPr>
@@ -2783,7 +2779,7 @@
           <w:sz w:val="24"/>
           <w:szCs w:val="24"/>
         </w:rPr>
-        <w:t>xperiencia</w:t>
+        <w:t xml:space="preserve">Gamificación </w:t>
       </w:r>
       <w:r>
         <w:rPr>
@@ -2793,111 +2789,39 @@
           <w:sz w:val="24"/>
           <w:szCs w:val="24"/>
         </w:rPr>
-        <w:t xml:space="preserve"> e</w:t>
+        <w:t>en el Desarrollo de videojuegos Educativos</w:t>
       </w:r>
+    </w:p>
+    <w:p>
+      <w:pPr>
+        <w:rPr>
+          <w:rFonts w:ascii="Times New Roman" w:hAnsi="Times New Roman" w:cs="Times New Roman"/>
+        </w:rPr>
+      </w:pPr>
+    </w:p>
+    <w:p>
+      <w:pPr>
+        <w:pStyle w:val="Ttulo1"/>
+        <w:rPr>
+          <w:rFonts w:ascii="Times New Roman" w:hAnsi="Times New Roman" w:cs="Times New Roman"/>
+        </w:rPr>
+      </w:pPr>
+      <w:bookmarkStart w:id="1" w:name="_Toc165837339"/>
       <w:r>
         <w:rPr>
           <w:rFonts w:ascii="Times New Roman" w:hAnsi="Times New Roman" w:cs="Times New Roman"/>
-          <w:b/>
-          <w:bCs/>
-          <w:sz w:val="24"/>
-          <w:szCs w:val="24"/>
-        </w:rPr>
-        <w:t xml:space="preserve">ducativa a </w:t>
-      </w:r>
-      <w:r>
-        <w:rPr>
-          <w:rFonts w:ascii="Times New Roman" w:hAnsi="Times New Roman" w:cs="Times New Roman"/>
-          <w:b/>
-          <w:bCs/>
-          <w:sz w:val="24"/>
-          <w:szCs w:val="24"/>
-        </w:rPr>
-        <w:t>t</w:t>
-      </w:r>
-      <w:r>
-        <w:rPr>
-          <w:rFonts w:ascii="Times New Roman" w:hAnsi="Times New Roman" w:cs="Times New Roman"/>
-          <w:b/>
-          <w:bCs/>
-          <w:sz w:val="24"/>
-          <w:szCs w:val="24"/>
-        </w:rPr>
-        <w:t xml:space="preserve">ravés de la Gamificación en el </w:t>
-      </w:r>
-      <w:r>
-        <w:rPr>
-          <w:rFonts w:ascii="Times New Roman" w:hAnsi="Times New Roman" w:cs="Times New Roman"/>
-          <w:b/>
-          <w:bCs/>
-          <w:sz w:val="24"/>
-          <w:szCs w:val="24"/>
-        </w:rPr>
-        <w:t>d</w:t>
-      </w:r>
-      <w:r>
-        <w:rPr>
-          <w:rFonts w:ascii="Times New Roman" w:hAnsi="Times New Roman" w:cs="Times New Roman"/>
-          <w:b/>
-          <w:bCs/>
-          <w:sz w:val="24"/>
-          <w:szCs w:val="24"/>
-        </w:rPr>
-        <w:t xml:space="preserve">esarrollo de </w:t>
-      </w:r>
-      <w:r>
-        <w:rPr>
-          <w:rFonts w:ascii="Times New Roman" w:hAnsi="Times New Roman" w:cs="Times New Roman"/>
-          <w:b/>
-          <w:bCs/>
-          <w:sz w:val="24"/>
-          <w:szCs w:val="24"/>
-        </w:rPr>
-        <w:t>v</w:t>
-      </w:r>
-      <w:r>
-        <w:rPr>
-          <w:rFonts w:ascii="Times New Roman" w:hAnsi="Times New Roman" w:cs="Times New Roman"/>
-          <w:b/>
-          <w:bCs/>
-          <w:sz w:val="24"/>
-          <w:szCs w:val="24"/>
-        </w:rPr>
-        <w:t xml:space="preserve">ideojuegos </w:t>
-      </w:r>
-      <w:r>
-        <w:rPr>
-          <w:rFonts w:ascii="Times New Roman" w:hAnsi="Times New Roman" w:cs="Times New Roman"/>
-          <w:b/>
-          <w:bCs/>
-          <w:sz w:val="24"/>
-          <w:szCs w:val="24"/>
-        </w:rPr>
-        <w:t>e</w:t>
-      </w:r>
-      <w:r>
-        <w:rPr>
-          <w:rFonts w:ascii="Times New Roman" w:hAnsi="Times New Roman" w:cs="Times New Roman"/>
-          <w:b/>
-          <w:bCs/>
-          <w:sz w:val="24"/>
-          <w:szCs w:val="24"/>
-        </w:rPr>
-        <w:t>ducativos</w:t>
-      </w:r>
-    </w:p>
-    <w:p/>
-    <w:p>
-      <w:pPr>
-        <w:pStyle w:val="Ttulo1"/>
-      </w:pPr>
-      <w:bookmarkStart w:id="1" w:name="_Toc165802911"/>
-      <w:r>
+        </w:rPr>
         <w:t>Objetivos de aprendizaje</w:t>
       </w:r>
       <w:bookmarkEnd w:id="1"/>
     </w:p>
-    <w:p/>
+    <w:p>
+      <w:pPr>
+        <w:rPr>
+          <w:rFonts w:ascii="Times New Roman" w:hAnsi="Times New Roman" w:cs="Times New Roman"/>
+        </w:rPr>
+      </w:pPr>
+    </w:p>
     <w:p>
       <w:pPr>
         <w:rPr>
@@ -2912,23 +2836,7 @@
           <w:sz w:val="24"/>
           <w:szCs w:val="24"/>
         </w:rPr>
-        <w:t xml:space="preserve">Objetivo </w:t>
-      </w:r>
-      <w:r>
-        <w:rPr>
-          <w:rFonts w:ascii="Times New Roman" w:hAnsi="Times New Roman" w:cs="Times New Roman"/>
-          <w:sz w:val="24"/>
-          <w:szCs w:val="24"/>
-        </w:rPr>
-        <w:t>g</w:t>
-      </w:r>
-      <w:r>
-        <w:rPr>
-          <w:rFonts w:ascii="Times New Roman" w:hAnsi="Times New Roman" w:cs="Times New Roman"/>
-          <w:sz w:val="24"/>
-          <w:szCs w:val="24"/>
-        </w:rPr>
-        <w:t>eneral</w:t>
+        <w:t>Objetivo general</w:t>
       </w:r>
     </w:p>
     <w:p>
@@ -3039,40 +2947,24 @@
           <w:sz w:val="24"/>
           <w:szCs w:val="24"/>
         </w:rPr>
-        <w:t>Desarrollar un videojuego educativo que ofrezca múltiples niveles de dificultad y desafíos progresivos, con el fin de adaptarse a las necesidades individuales de aprendizaje de los estudiantes de séptimo grado y promover un ambiente de aprendizaje inclusivo y equitativo.</w:t>
+        <w:t>Implementar</w:t>
       </w:r>
-    </w:p>
-    <w:p>
-      <w:pPr>
-        <w:pStyle w:val="Prrafodelista"/>
-        <w:rPr>
-          <w:rFonts w:ascii="Times New Roman" w:hAnsi="Times New Roman" w:cs="Times New Roman"/>
-          <w:sz w:val="24"/>
-          <w:szCs w:val="24"/>
-        </w:rPr>
-      </w:pPr>
-    </w:p>
-    <w:p>
-      <w:pPr>
-        <w:spacing w:line="360" w:lineRule="auto"/>
-        <w:jc w:val="both"/>
-        <w:rPr>
-          <w:rFonts w:ascii="Times New Roman" w:hAnsi="Times New Roman" w:cs="Times New Roman"/>
-          <w:sz w:val="24"/>
-          <w:szCs w:val="24"/>
-        </w:rPr>
-      </w:pPr>
-    </w:p>
-    <w:p>
-      <w:pPr>
-        <w:spacing w:line="360" w:lineRule="auto"/>
-        <w:jc w:val="both"/>
-        <w:rPr>
-          <w:rFonts w:ascii="Times New Roman" w:hAnsi="Times New Roman" w:cs="Times New Roman"/>
-          <w:sz w:val="24"/>
-          <w:szCs w:val="24"/>
-        </w:rPr>
-      </w:pPr>
+      <w:r>
+        <w:rPr>
+          <w:rFonts w:ascii="Times New Roman" w:hAnsi="Times New Roman" w:cs="Times New Roman"/>
+          <w:sz w:val="24"/>
+          <w:szCs w:val="24"/>
+        </w:rPr>
+        <w:t xml:space="preserve"> un videojuego educativo que ofrezca múltiples niveles de dificultad y desafíos progresivos, con el fin de adaptarse a las necesidades individuales de aprendizaje de los estudiantes de séptimo grado y promover un ambiente de aprendizaje inclusivo y equitativo</w:t>
+      </w:r>
+      <w:r>
+        <w:rPr>
+          <w:rFonts w:ascii="Times New Roman" w:hAnsi="Times New Roman" w:cs="Times New Roman"/>
+          <w:sz w:val="24"/>
+          <w:szCs w:val="24"/>
+        </w:rPr>
+        <w:t>.</w:t>
+      </w:r>
     </w:p>
     <w:p>
       <w:pPr>
@@ -3085,14 +2977,52 @@
           <w:szCs w:val="24"/>
         </w:rPr>
       </w:pPr>
+    </w:p>
+    <w:p>
+      <w:pPr>
+        <w:pStyle w:val="Prrafodelista"/>
+        <w:numPr>
+          <w:ilvl w:val="0"/>
+          <w:numId w:val="54"/>
+        </w:numPr>
+        <w:spacing w:line="360" w:lineRule="auto"/>
+        <w:jc w:val="both"/>
+        <w:rPr>
+          <w:rFonts w:ascii="Times New Roman" w:hAnsi="Times New Roman" w:cs="Times New Roman"/>
+          <w:sz w:val="24"/>
+          <w:szCs w:val="24"/>
+        </w:rPr>
+      </w:pPr>
       <w:r>
         <w:rPr>
           <w:rFonts w:ascii="Times New Roman" w:hAnsi="Times New Roman" w:cs="Times New Roman"/>
           <w:sz w:val="24"/>
           <w:szCs w:val="24"/>
         </w:rPr>
-        <w:t xml:space="preserve">. </w:t>
+        <w:t>Facilitar la accesibilidad del juego mediante interfaces intuitivas y opciones de personalización que permitan a todos los jugadores participar y disfrutar del aprendizaje matemático.</w:t>
       </w:r>
+    </w:p>
+    <w:p>
+      <w:pPr>
+        <w:spacing w:line="360" w:lineRule="auto"/>
+        <w:jc w:val="both"/>
+        <w:rPr>
+          <w:rFonts w:ascii="Times New Roman" w:hAnsi="Times New Roman" w:cs="Times New Roman"/>
+          <w:sz w:val="24"/>
+          <w:szCs w:val="24"/>
+        </w:rPr>
+      </w:pPr>
+    </w:p>
+    <w:p>
+      <w:pPr>
+        <w:spacing w:line="360" w:lineRule="auto"/>
+        <w:jc w:val="both"/>
+        <w:rPr>
+          <w:rFonts w:ascii="Times New Roman" w:hAnsi="Times New Roman" w:cs="Times New Roman"/>
+          <w:sz w:val="24"/>
+          <w:szCs w:val="24"/>
+        </w:rPr>
+      </w:pPr>
     </w:p>
     <w:p>
       <w:pPr>
@@ -3105,6 +3035,15 @@
           <w:szCs w:val="24"/>
         </w:rPr>
       </w:pPr>
+      <w:r>
+        <w:rPr>
+          <w:rFonts w:ascii="Times New Roman" w:hAnsi="Times New Roman" w:cs="Times New Roman"/>
+          <w:sz w:val="24"/>
+          <w:szCs w:val="24"/>
+        </w:rPr>
+        <w:lastRenderedPageBreak/>
+        <w:t xml:space="preserve">. </w:t>
+      </w:r>
     </w:p>
     <w:p>
       <w:pPr>
@@ -3156,17 +3095,6 @@
     </w:p>
     <w:p>
       <w:pPr>
-        <w:spacing w:line="360" w:lineRule="auto"/>
-        <w:jc w:val="both"/>
-        <w:rPr>
-          <w:rFonts w:ascii="Times New Roman" w:hAnsi="Times New Roman" w:cs="Times New Roman"/>
-          <w:sz w:val="24"/>
-          <w:szCs w:val="24"/>
-        </w:rPr>
-      </w:pPr>
-    </w:p>
-    <w:p>
-      <w:pPr>
         <w:pStyle w:val="Prrafodelista"/>
         <w:spacing w:line="360" w:lineRule="auto"/>
         <w:jc w:val="both"/>
@@ -3179,10 +3107,39 @@
     </w:p>
     <w:p>
       <w:pPr>
+        <w:spacing w:line="360" w:lineRule="auto"/>
+        <w:jc w:val="both"/>
+        <w:rPr>
+          <w:rFonts w:ascii="Times New Roman" w:hAnsi="Times New Roman" w:cs="Times New Roman"/>
+          <w:sz w:val="24"/>
+          <w:szCs w:val="24"/>
+        </w:rPr>
+      </w:pPr>
+    </w:p>
+    <w:p>
+      <w:pPr>
+        <w:pStyle w:val="Prrafodelista"/>
+        <w:spacing w:line="360" w:lineRule="auto"/>
+        <w:jc w:val="both"/>
+        <w:rPr>
+          <w:rFonts w:ascii="Times New Roman" w:hAnsi="Times New Roman" w:cs="Times New Roman"/>
+          <w:sz w:val="24"/>
+          <w:szCs w:val="24"/>
+        </w:rPr>
+      </w:pPr>
+    </w:p>
+    <w:p>
+      <w:pPr>
         <w:pStyle w:val="Ttulo1"/>
-      </w:pPr>
-      <w:bookmarkStart w:id="2" w:name="_Toc165802912"/>
+        <w:rPr>
+          <w:rFonts w:ascii="Times New Roman" w:hAnsi="Times New Roman" w:cs="Times New Roman"/>
+        </w:rPr>
+      </w:pPr>
+      <w:bookmarkStart w:id="2" w:name="_Toc165837340"/>
       <w:r>
+        <w:rPr>
+          <w:rFonts w:ascii="Times New Roman" w:hAnsi="Times New Roman" w:cs="Times New Roman"/>
+        </w:rPr>
         <w:t>Justificación</w:t>
       </w:r>
       <w:bookmarkEnd w:id="2"/>
@@ -3311,69 +3268,125 @@
     <w:p>
       <w:pPr>
         <w:jc w:val="center"/>
+        <w:rPr>
+          <w:rFonts w:ascii="Times New Roman" w:hAnsi="Times New Roman" w:cs="Times New Roman"/>
+        </w:rPr>
       </w:pPr>
     </w:p>
     <w:p>
       <w:pPr>
         <w:jc w:val="center"/>
+        <w:rPr>
+          <w:rFonts w:ascii="Times New Roman" w:hAnsi="Times New Roman" w:cs="Times New Roman"/>
+        </w:rPr>
       </w:pPr>
     </w:p>
     <w:p>
       <w:pPr>
         <w:jc w:val="center"/>
+        <w:rPr>
+          <w:rFonts w:ascii="Times New Roman" w:hAnsi="Times New Roman" w:cs="Times New Roman"/>
+        </w:rPr>
       </w:pPr>
     </w:p>
     <w:p>
       <w:pPr>
         <w:jc w:val="center"/>
+        <w:rPr>
+          <w:rFonts w:ascii="Times New Roman" w:hAnsi="Times New Roman" w:cs="Times New Roman"/>
+        </w:rPr>
       </w:pPr>
     </w:p>
     <w:p>
       <w:pPr>
         <w:jc w:val="center"/>
+        <w:rPr>
+          <w:rFonts w:ascii="Times New Roman" w:hAnsi="Times New Roman" w:cs="Times New Roman"/>
+        </w:rPr>
+      </w:pPr>
+    </w:p>
+    <w:p>
+      <w:pPr>
+        <w:rPr>
+          <w:rFonts w:ascii="Times New Roman" w:hAnsi="Times New Roman" w:cs="Times New Roman"/>
+        </w:rPr>
       </w:pPr>
     </w:p>
     <w:p>
       <w:pPr>
         <w:jc w:val="center"/>
+        <w:rPr>
+          <w:rFonts w:ascii="Times New Roman" w:hAnsi="Times New Roman" w:cs="Times New Roman"/>
+        </w:rPr>
       </w:pPr>
     </w:p>
     <w:p>
       <w:pPr>
         <w:jc w:val="center"/>
-      </w:pPr>
-    </w:p>
-    <w:p>
-      <w:pPr>
-        <w:jc w:val="center"/>
-      </w:pPr>
-    </w:p>
-    <w:p>
-      <w:pPr>
-        <w:jc w:val="center"/>
-      </w:pPr>
-    </w:p>
-    <w:p>
-      <w:pPr>
-        <w:jc w:val="center"/>
-      </w:pPr>
-    </w:p>
-    <w:p>
-      <w:pPr>
-        <w:jc w:val="center"/>
+        <w:rPr>
+          <w:rFonts w:ascii="Times New Roman" w:hAnsi="Times New Roman" w:cs="Times New Roman"/>
+        </w:rPr>
       </w:pPr>
     </w:p>
     <w:p>
       <w:pPr>
         <w:pStyle w:val="Ttulo1"/>
-      </w:pPr>
-      <w:bookmarkStart w:id="3" w:name="_Toc165802913"/>
+        <w:rPr>
+          <w:rFonts w:ascii="Times New Roman" w:hAnsi="Times New Roman" w:cs="Times New Roman"/>
+        </w:rPr>
+      </w:pPr>
+      <w:bookmarkStart w:id="3" w:name="_Toc165837341"/>
       <w:r>
-        <w:t>Game Design Del Videojuego Educativo</w:t>
+        <w:rPr>
+          <w:rFonts w:ascii="Times New Roman" w:hAnsi="Times New Roman" w:cs="Times New Roman"/>
+        </w:rPr>
+        <w:t xml:space="preserve">Game Design </w:t>
+      </w:r>
+      <w:r>
+        <w:rPr>
+          <w:rFonts w:ascii="Times New Roman" w:hAnsi="Times New Roman" w:cs="Times New Roman"/>
+        </w:rPr>
+        <w:t>d</w:t>
+      </w:r>
+      <w:r>
+        <w:rPr>
+          <w:rFonts w:ascii="Times New Roman" w:hAnsi="Times New Roman" w:cs="Times New Roman"/>
+        </w:rPr>
+        <w:t xml:space="preserve">el </w:t>
+      </w:r>
+      <w:r>
+        <w:rPr>
+          <w:rFonts w:ascii="Times New Roman" w:hAnsi="Times New Roman" w:cs="Times New Roman"/>
+        </w:rPr>
+        <w:t>v</w:t>
+      </w:r>
+      <w:r>
+        <w:rPr>
+          <w:rFonts w:ascii="Times New Roman" w:hAnsi="Times New Roman" w:cs="Times New Roman"/>
+        </w:rPr>
+        <w:t xml:space="preserve">ideojuego </w:t>
+      </w:r>
+      <w:r>
+        <w:rPr>
+          <w:rFonts w:ascii="Times New Roman" w:hAnsi="Times New Roman" w:cs="Times New Roman"/>
+        </w:rPr>
+        <w:t>e</w:t>
+      </w:r>
+      <w:r>
+        <w:rPr>
+          <w:rFonts w:ascii="Times New Roman" w:hAnsi="Times New Roman" w:cs="Times New Roman"/>
+        </w:rPr>
+        <w:t>ducativo</w:t>
       </w:r>
       <w:bookmarkEnd w:id="3"/>
     </w:p>
-    <w:p/>
+    <w:p>
+      <w:pPr>
+        <w:rPr>
+          <w:rFonts w:ascii="Times New Roman" w:hAnsi="Times New Roman" w:cs="Times New Roman"/>
+        </w:rPr>
+      </w:pPr>
+    </w:p>
     <w:p>
       <w:pPr>
         <w:rPr>
@@ -3399,7 +3412,13 @@
         <w:t xml:space="preserve"> juego</w:t>
       </w:r>
     </w:p>
-    <w:p/>
+    <w:p>
+      <w:pPr>
+        <w:rPr>
+          <w:rFonts w:ascii="Times New Roman" w:hAnsi="Times New Roman" w:cs="Times New Roman"/>
+        </w:rPr>
+      </w:pPr>
+    </w:p>
     <w:p>
       <w:pPr>
         <w:jc w:val="center"/>
@@ -3717,7 +3736,6 @@
           <w:sz w:val="24"/>
           <w:szCs w:val="24"/>
         </w:rPr>
-        <w:lastRenderedPageBreak/>
         <w:t>Primeramente,</w:t>
       </w:r>
       <w:r>
@@ -3764,15 +3782,27 @@
     <w:p>
       <w:pPr>
         <w:pStyle w:val="Ttulo1"/>
-      </w:pPr>
-      <w:bookmarkStart w:id="4" w:name="_Toc165802914"/>
+        <w:rPr>
+          <w:rFonts w:ascii="Times New Roman" w:hAnsi="Times New Roman" w:cs="Times New Roman"/>
+        </w:rPr>
+      </w:pPr>
+      <w:bookmarkStart w:id="4" w:name="_Toc165837342"/>
       <w:r>
+        <w:rPr>
+          <w:rFonts w:ascii="Times New Roman" w:hAnsi="Times New Roman" w:cs="Times New Roman"/>
+        </w:rPr>
         <w:lastRenderedPageBreak/>
         <w:t>Mecánicas, Dinámicas para el aprendizaje</w:t>
       </w:r>
       <w:bookmarkEnd w:id="4"/>
     </w:p>
-    <w:p/>
+    <w:p>
+      <w:pPr>
+        <w:rPr>
+          <w:rFonts w:ascii="Times New Roman" w:hAnsi="Times New Roman" w:cs="Times New Roman"/>
+        </w:rPr>
+      </w:pPr>
+    </w:p>
     <w:p>
       <w:pPr>
         <w:spacing w:line="360" w:lineRule="auto"/>
@@ -3789,15 +3819,7 @@
           <w:sz w:val="24"/>
           <w:szCs w:val="24"/>
         </w:rPr>
-        <w:t>En "</w:t>
-      </w:r>
-      <w:r>
-        <w:rPr>
-          <w:rFonts w:ascii="Times New Roman" w:hAnsi="Times New Roman" w:cs="Times New Roman"/>
-          <w:sz w:val="24"/>
-          <w:szCs w:val="24"/>
-        </w:rPr>
-        <w:t xml:space="preserve">Math </w:t>
+        <w:t xml:space="preserve">En "Math </w:t>
       </w:r>
       <w:r>
         <w:rPr>
@@ -3962,13 +3984,25 @@
         </w:rPr>
       </w:pPr>
     </w:p>
-    <w:p/>
+    <w:p>
+      <w:pPr>
+        <w:rPr>
+          <w:rFonts w:ascii="Times New Roman" w:hAnsi="Times New Roman" w:cs="Times New Roman"/>
+        </w:rPr>
+      </w:pPr>
+    </w:p>
     <w:p>
       <w:pPr>
         <w:pStyle w:val="Ttulo1"/>
-      </w:pPr>
-      <w:bookmarkStart w:id="5" w:name="_Toc165802915"/>
+        <w:rPr>
+          <w:rFonts w:ascii="Times New Roman" w:hAnsi="Times New Roman" w:cs="Times New Roman"/>
+        </w:rPr>
+      </w:pPr>
+      <w:bookmarkStart w:id="5" w:name="_Toc165837343"/>
       <w:r>
+        <w:rPr>
+          <w:rFonts w:ascii="Times New Roman" w:hAnsi="Times New Roman" w:cs="Times New Roman"/>
+        </w:rPr>
         <w:t>Narrativa y Personajes</w:t>
       </w:r>
       <w:bookmarkEnd w:id="5"/>
@@ -4497,17 +4531,32 @@
     <w:p>
       <w:pPr>
         <w:pStyle w:val="Ttulo1"/>
-      </w:pPr>
-      <w:bookmarkStart w:id="6" w:name="_Toc165802916"/>
+        <w:rPr>
+          <w:rFonts w:ascii="Times New Roman" w:hAnsi="Times New Roman" w:cs="Times New Roman"/>
+        </w:rPr>
+      </w:pPr>
+      <w:bookmarkStart w:id="6" w:name="_Toc165837344"/>
       <w:r>
+        <w:rPr>
+          <w:rFonts w:ascii="Times New Roman" w:hAnsi="Times New Roman" w:cs="Times New Roman"/>
+        </w:rPr>
         <w:t xml:space="preserve">Interfaz </w:t>
       </w:r>
       <w:r>
+        <w:rPr>
+          <w:rFonts w:ascii="Times New Roman" w:hAnsi="Times New Roman" w:cs="Times New Roman"/>
+        </w:rPr>
         <w:t>de Usuario</w:t>
       </w:r>
       <w:bookmarkEnd w:id="6"/>
     </w:p>
-    <w:p/>
+    <w:p>
+      <w:pPr>
+        <w:rPr>
+          <w:rFonts w:ascii="Times New Roman" w:hAnsi="Times New Roman" w:cs="Times New Roman"/>
+        </w:rPr>
+      </w:pPr>
+    </w:p>
     <w:p>
       <w:pPr>
         <w:spacing w:line="360" w:lineRule="auto"/>
@@ -4545,13 +4594,25 @@
         </w:rPr>
       </w:pPr>
     </w:p>
-    <w:p/>
+    <w:p>
+      <w:pPr>
+        <w:rPr>
+          <w:rFonts w:ascii="Times New Roman" w:hAnsi="Times New Roman" w:cs="Times New Roman"/>
+        </w:rPr>
+      </w:pPr>
+    </w:p>
     <w:p>
       <w:pPr>
         <w:pStyle w:val="Ttulo1"/>
-      </w:pPr>
-      <w:bookmarkStart w:id="7" w:name="_Toc165802917"/>
+        <w:rPr>
+          <w:rFonts w:ascii="Times New Roman" w:hAnsi="Times New Roman" w:cs="Times New Roman"/>
+        </w:rPr>
+      </w:pPr>
+      <w:bookmarkStart w:id="7" w:name="_Toc165837345"/>
       <w:r>
+        <w:rPr>
+          <w:rFonts w:ascii="Times New Roman" w:hAnsi="Times New Roman" w:cs="Times New Roman"/>
+        </w:rPr>
         <w:t>Experiencia de Usuario</w:t>
       </w:r>
       <w:bookmarkEnd w:id="7"/>
@@ -4575,7 +4636,13 @@
         <w:t>La experiencia de usuario en "Math Adventure" se centra en ofrecer una jugabilidad envolvente y educativa. Los jugadores se sumergen en un mundo lleno de color y personajes encantadores, donde cada nivel presenta desafíos matemáticos integrados de forma natural en la jugabilidad. Los controles simples y responsivos permiten a los jugadores moverse con facilidad, saltar sobre plataformas y enfrentarse a secuaces matemáticos mientras resuelven problemas numéricos. Los feedbacks visuales y auditivos refuerzan el aprendizaje, celebrando los logros y motivando a los jugadores a seguir avanzando y dominando las operaciones matemáticas básicas. En conjunto, la experiencia de usuario está diseñada para ser educativa, atractiva y divertida, ofreciendo a los estudiantes una forma innovadora de aprender matemáticas mientras disfrutan de una emocionante aventura de videojuegos.</w:t>
       </w:r>
     </w:p>
-    <w:p/>
+    <w:p>
+      <w:pPr>
+        <w:rPr>
+          <w:rFonts w:ascii="Times New Roman" w:hAnsi="Times New Roman" w:cs="Times New Roman"/>
+        </w:rPr>
+      </w:pPr>
+    </w:p>
     <w:p>
       <w:pPr>
         <w:rPr>
@@ -5269,7 +5336,7 @@
               </wp:anchor>
             </w:drawing>
           </mc:Choice>
-          <mc:Fallback xmlns:w16du="http://schemas.microsoft.com/office/word/2023/wordml/word16du" xmlns:oel="http://schemas.microsoft.com/office/2019/extlst">
+          <mc:Fallback xmlns:oel="http://schemas.microsoft.com/office/2019/extlst" xmlns:w16du="http://schemas.microsoft.com/office/word/2023/wordml/word16du">
             <w:pict>
               <v:group w14:anchorId="58F53BB7" id="Grupo 39" o:spid="_x0000_s1026" style="position:absolute;margin-left:0;margin-top:16.15pt;width:330.75pt;height:36.65pt;z-index:251659264;mso-position-horizontal:center;mso-position-horizontal-relative:margin;mso-width-relative:margin;mso-height-relative:margin" coordsize="102670,11135" o:gfxdata="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">
                 <v:group id="Group 15" o:spid="_x0000_s1027" style="position:absolute;width:11135;height:11135" coordsize="8128,8128" o:gfxdata="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">
@@ -5386,13 +5453,22 @@
     <w:p>
       <w:pPr>
         <w:pStyle w:val="Ttulo1"/>
-      </w:pPr>
-      <w:bookmarkStart w:id="8" w:name="_Toc165802918"/>
+        <w:rPr>
+          <w:rFonts w:ascii="Times New Roman" w:hAnsi="Times New Roman" w:cs="Times New Roman"/>
+        </w:rPr>
+      </w:pPr>
+      <w:bookmarkStart w:id="8" w:name="_Toc165837346"/>
       <w:r>
+        <w:rPr>
+          <w:rFonts w:ascii="Times New Roman" w:hAnsi="Times New Roman" w:cs="Times New Roman"/>
+        </w:rPr>
         <w:t>Evaluación y Retroalimentación</w:t>
       </w:r>
       <w:bookmarkEnd w:id="8"/>
       <w:r>
+        <w:rPr>
+          <w:rFonts w:ascii="Times New Roman" w:hAnsi="Times New Roman" w:cs="Times New Roman"/>
+        </w:rPr>
         <w:t xml:space="preserve"> </w:t>
       </w:r>
     </w:p>
@@ -5417,13 +5493,7 @@
         <w:rPr>
           <w:rFonts w:ascii="Times New Roman" w:hAnsi="Times New Roman" w:cs="Times New Roman"/>
         </w:rPr>
-        <w:t>En el videojuego, se implementará la evaluación formativa y sumativa de diversas maneras para mejorar el proceso de enseñanza-aprendizaje.</w:t>
-      </w:r>
-      <w:r>
-        <w:rPr>
-          <w:rFonts w:ascii="Times New Roman" w:hAnsi="Times New Roman" w:cs="Times New Roman"/>
-        </w:rPr>
-        <w:t xml:space="preserve"> La evaluación formativa se llevará </w:t>
+        <w:t xml:space="preserve">En el videojuego, se implementará la evaluación formativa y sumativa de diversas maneras para mejorar el proceso de enseñanza-aprendizaje. La evaluación formativa se llevará </w:t>
       </w:r>
       <w:r>
         <w:rPr>
@@ -5435,115 +5505,7 @@
         <w:rPr>
           <w:rFonts w:ascii="Times New Roman" w:hAnsi="Times New Roman" w:cs="Times New Roman"/>
         </w:rPr>
-        <w:t xml:space="preserve"> en el desarrollo de la clase los</w:t>
-      </w:r>
-      <w:r>
-        <w:rPr>
-          <w:rFonts w:ascii="Times New Roman" w:hAnsi="Times New Roman" w:cs="Times New Roman"/>
-        </w:rPr>
-        <w:t xml:space="preserve"> estudiantes recibirán feedback</w:t>
-      </w:r>
-      <w:r>
-        <w:rPr>
-          <w:rFonts w:ascii="Times New Roman" w:hAnsi="Times New Roman" w:cs="Times New Roman"/>
-        </w:rPr>
-        <w:t xml:space="preserve"> (retroalimentación)</w:t>
-      </w:r>
-      <w:r>
-        <w:rPr>
-          <w:rFonts w:ascii="Times New Roman" w:hAnsi="Times New Roman" w:cs="Times New Roman"/>
-        </w:rPr>
-        <w:t xml:space="preserve"> instantáneo mientras resuelven</w:t>
-      </w:r>
-      <w:r>
-        <w:rPr>
-          <w:rFonts w:ascii="Times New Roman" w:hAnsi="Times New Roman" w:cs="Times New Roman"/>
-        </w:rPr>
-        <w:t xml:space="preserve"> las actividades que desafiaran sus conocimientos en base al contenido</w:t>
-      </w:r>
-      <w:r>
-        <w:rPr>
-          <w:rFonts w:ascii="Times New Roman" w:hAnsi="Times New Roman" w:cs="Times New Roman"/>
-        </w:rPr>
-        <w:t>, el juego proporcionará un mensaje de felicitación</w:t>
-      </w:r>
-      <w:r>
-        <w:rPr>
-          <w:rFonts w:ascii="Times New Roman" w:hAnsi="Times New Roman" w:cs="Times New Roman"/>
-        </w:rPr>
-        <w:t xml:space="preserve"> si su respuesta es correcta y le brindaran pistas o explicaciones para ayudar al </w:t>
-      </w:r>
-      <w:r>
-        <w:rPr>
-          <w:rFonts w:ascii="Times New Roman" w:hAnsi="Times New Roman" w:cs="Times New Roman"/>
-        </w:rPr>
-        <w:t>estudiante a comprender y corregir s</w:t>
-      </w:r>
-      <w:r>
-        <w:rPr>
-          <w:rFonts w:ascii="Times New Roman" w:hAnsi="Times New Roman" w:cs="Times New Roman"/>
-        </w:rPr>
-        <w:t>i su respuesta es en incorrecta</w:t>
-      </w:r>
-      <w:r>
-        <w:rPr>
-          <w:rFonts w:ascii="Times New Roman" w:hAnsi="Times New Roman" w:cs="Times New Roman"/>
-        </w:rPr>
-        <w:t>.</w:t>
-      </w:r>
-      <w:r>
-        <w:rPr>
-          <w:rFonts w:ascii="Times New Roman" w:hAnsi="Times New Roman" w:cs="Times New Roman"/>
-        </w:rPr>
-        <w:t xml:space="preserve"> Esto </w:t>
-      </w:r>
-      <w:r>
-        <w:rPr>
-          <w:rFonts w:ascii="Times New Roman" w:hAnsi="Times New Roman" w:cs="Times New Roman"/>
-        </w:rPr>
-        <w:t xml:space="preserve">no solo refuerza el aprendizaje, sino que también fomenta la persistencia y la autoconfianza en la resolución de problemas. </w:t>
-      </w:r>
-      <w:r>
-        <w:rPr>
-          <w:rFonts w:ascii="Times New Roman" w:hAnsi="Times New Roman" w:cs="Times New Roman"/>
-        </w:rPr>
-        <w:t>Además, el juego presentará desafíos progresivos</w:t>
-      </w:r>
-      <w:r>
-        <w:rPr>
-          <w:rFonts w:ascii="Times New Roman" w:hAnsi="Times New Roman" w:cs="Times New Roman"/>
-        </w:rPr>
-        <w:t xml:space="preserve"> </w:t>
-      </w:r>
-      <w:r>
-        <w:rPr>
-          <w:rFonts w:ascii="Times New Roman" w:hAnsi="Times New Roman" w:cs="Times New Roman"/>
-        </w:rPr>
-        <w:t>que</w:t>
-      </w:r>
-      <w:r>
-        <w:rPr>
-          <w:rFonts w:ascii="Times New Roman" w:hAnsi="Times New Roman" w:cs="Times New Roman"/>
-        </w:rPr>
-        <w:t xml:space="preserve"> permitirá </w:t>
-      </w:r>
-      <w:r>
-        <w:rPr>
-          <w:rFonts w:ascii="Times New Roman" w:hAnsi="Times New Roman" w:cs="Times New Roman"/>
-        </w:rPr>
-        <w:t>identificar</w:t>
-      </w:r>
-      <w:r>
-        <w:rPr>
-          <w:rFonts w:ascii="Times New Roman" w:hAnsi="Times New Roman" w:cs="Times New Roman"/>
-        </w:rPr>
-        <w:t xml:space="preserve"> </w:t>
-      </w:r>
-      <w:r>
-        <w:rPr>
-          <w:rFonts w:ascii="Times New Roman" w:hAnsi="Times New Roman" w:cs="Times New Roman"/>
-        </w:rPr>
-        <w:t>áreas de fortaleza y oportunidades de mejora. Preguntas de reflexión y autoevaluación integradas en el juego invitarán a los estudiantes a pensar críticamente sobre sus estrategias de resolución de problemas, fomentando así la metacognición y el desarrollo de habilidades de pensamiento matemático.</w:t>
+        <w:t xml:space="preserve"> en el desarrollo de la clase los estudiantes recibirán feedback (retroalimentación) instantáneo mientras resuelven las actividades que desafiaran sus conocimientos en base al contenido, el juego proporcionará un mensaje de felicitación si su respuesta es correcta y le brindaran pistas o explicaciones para ayudar al estudiante a comprender y corregir si su respuesta es en incorrecta. Esto no solo refuerza el aprendizaje, sino que también fomenta la persistencia y la autoconfianza en la resolución de problemas. Además, el juego presentará desafíos progresivos que permitirá identificar áreas de fortaleza y oportunidades de mejora. Preguntas de reflexión y autoevaluación integradas en el juego invitarán a los estudiantes a pensar críticamente sobre sus estrategias de resolución de problemas, fomentando así la metacognición y el desarrollo de habilidades de pensamiento matemático.</w:t>
       </w:r>
     </w:p>
     <w:p>
@@ -5574,19 +5536,7 @@
         <w:rPr>
           <w:rFonts w:ascii="Times New Roman" w:hAnsi="Times New Roman" w:cs="Times New Roman"/>
         </w:rPr>
-        <w:t>A lo largo de los años se han propuesto una variedad de definiciones del término “evaluación formativa”. En su reseña, Black y William definieron la evaluaci</w:t>
-      </w:r>
-      <w:r>
-        <w:rPr>
-          <w:rFonts w:ascii="Times New Roman" w:hAnsi="Times New Roman" w:cs="Times New Roman"/>
-        </w:rPr>
-        <w:t>ó</w:t>
-      </w:r>
-      <w:r>
-        <w:rPr>
-          <w:rFonts w:ascii="Times New Roman" w:hAnsi="Times New Roman" w:cs="Times New Roman"/>
-        </w:rPr>
-        <w:t xml:space="preserve">n formativa como “aquella que abarca todas las actividades llevadas a cabo por los docentes, y/o por sus estudiantes, las cuales proveen información para ser usada como retroalimentación para modificar las actividades de enseñanza y de aprendizaje en las que están involucrados” (1998ª: 7). En una publicación posterior, </w:t>
+        <w:t xml:space="preserve">A lo largo de los años se han propuesto una variedad de definiciones del término “evaluación formativa”. En su reseña, Black y William definieron la evaluación formativa como “aquella que abarca todas las actividades llevadas a cabo por los docentes, y/o por sus estudiantes, las cuales proveen información para ser usada como retroalimentación para modificar las actividades de enseñanza y de aprendizaje en las que están involucrados” (1998ª: 7). En una publicación posterior, </w:t>
       </w:r>
       <w:r>
         <w:rPr>
@@ -5615,19 +5565,7 @@
           <w:rFonts w:ascii="Times New Roman" w:hAnsi="Times New Roman" w:cs="Times New Roman"/>
         </w:rPr>
         <w:lastRenderedPageBreak/>
-        <w:t>“Usamos el término general evaluación para referirnos a todas aquellas a</w:t>
-      </w:r>
-      <w:r>
-        <w:rPr>
-          <w:rFonts w:ascii="Times New Roman" w:hAnsi="Times New Roman" w:cs="Times New Roman"/>
-        </w:rPr>
-        <w:t xml:space="preserve">ctividades </w:t>
-      </w:r>
-      <w:r>
-        <w:rPr>
-          <w:rFonts w:ascii="Times New Roman" w:hAnsi="Times New Roman" w:cs="Times New Roman"/>
-        </w:rPr>
-        <w:t xml:space="preserve">llevadas a cabo por los docentes -y por los estudiantes cuando se evalúan a sí mismos- que proveen información para ser usada como retroalimentación para modificar las actividades de enseñanza y aprendizaje. Esa evaluación se vuelve evaluación formativa cuando la evidencia es efectivamente usada para adaptar la enseñanza a las necesidades de los alumnos” </w:t>
+        <w:t xml:space="preserve">“Usamos el término general evaluación para referirnos a todas aquellas actividades llevadas a cabo por los docentes -y por los estudiantes cuando se evalúan a sí mismos- que proveen información para ser usada como retroalimentación para modificar las actividades de enseñanza y aprendizaje. Esa evaluación se vuelve evaluación formativa cuando la evidencia es efectivamente usada para adaptar la enseñanza a las necesidades de los alumnos” </w:t>
       </w:r>
       <w:sdt>
         <w:sdtPr>
@@ -5685,13 +5623,7 @@
         <w:rPr>
           <w:rFonts w:ascii="Times New Roman" w:hAnsi="Times New Roman" w:cs="Times New Roman"/>
         </w:rPr>
-        <w:t>Grant Wiggins es un destacado educador conocido por su trabajo en el campo de la evaluación educativa. Para Grant Wiggins, la evaluación formativa se refiere a un proceso continuo e integrado de recopilación de evidencia sobre el rendimiento de los estudiantes, con el objetivo principal de informar y mejorar el aprendizaje durante el proceso de instrucción.</w:t>
-      </w:r>
-      <w:r>
-        <w:rPr>
-          <w:rFonts w:ascii="Times New Roman" w:hAnsi="Times New Roman" w:cs="Times New Roman"/>
-        </w:rPr>
-        <w:t xml:space="preserve"> En resumen, para Grant Wiggins, la evaluación formativa es un componente esencial de la enseñanza efectiva que tiene como objetivo principal mejorar el aprendizaje de los estudiantes mientras ocurre. Se centra en proporcionar feedback relevante y oportuno para guiar la instrucción y promover el desarrollo de habilidades de pensamiento crítico y autorregulación en los estudiantes.</w:t>
+        <w:t>Grant Wiggins es un destacado educador conocido por su trabajo en el campo de la evaluación educativa. Para Grant Wiggins, la evaluación formativa se refiere a un proceso continuo e integrado de recopilación de evidencia sobre el rendimiento de los estudiantes, con el objetivo principal de informar y mejorar el aprendizaje durante el proceso de instrucción. En resumen, para Grant Wiggins, la evaluación formativa es un componente esencial de la enseñanza efectiva que tiene como objetivo principal mejorar el aprendizaje de los estudiantes mientras ocurre. Se centra en proporcionar feedback relevante y oportuno para guiar la instrucción y promover el desarrollo de habilidades de pensamiento crítico y autorregulación en los estudiantes.</w:t>
       </w:r>
       <w:sdt>
         <w:sdtPr>
@@ -5726,14 +5658,7 @@
               <w:rFonts w:ascii="Times New Roman" w:hAnsi="Times New Roman" w:cs="Times New Roman"/>
               <w:noProof/>
             </w:rPr>
-            <w:t xml:space="preserve"> </w:t>
-          </w:r>
-          <w:r>
-            <w:rPr>
-              <w:rFonts w:ascii="Times New Roman" w:hAnsi="Times New Roman" w:cs="Times New Roman"/>
-              <w:noProof/>
-            </w:rPr>
-            <w:t>(Wiggins, 2010)</w:t>
+            <w:t xml:space="preserve"> (Wiggins, 2010)</w:t>
           </w:r>
           <w:r>
             <w:rPr>
@@ -5756,13 +5681,7 @@
         <w:rPr>
           <w:rFonts w:ascii="Times New Roman" w:hAnsi="Times New Roman" w:cs="Times New Roman"/>
         </w:rPr>
-        <w:t>Robert J. Marzano es un reconocido experto en el campo de la educación y la evaluación. Según Marzano, la evaluación sumativa se refiere a un tipo de evaluación que se lleva a cabo al final de un periodo de instrucción o de aprendizaje para determinar el nivel de logro o dominio alcanzado por los estudiantes en relación con estándares específicos de aprendizaje o criterios establecidos. En resumen, para Robert J. Marzano, la evaluación sumativa es un componente esencial del proceso educativo que tiene como objetivo principal medir el logro de objetivos de aprendizaje y proporcionar información para la toma de decisiones educativas. Ayuda a determinar el nivel de competencia de los estudiantes y a evaluar la efectividad de la instrucción y el diseño curricular</w:t>
-      </w:r>
-      <w:r>
-        <w:rPr>
-          <w:rFonts w:ascii="Times New Roman" w:hAnsi="Times New Roman" w:cs="Times New Roman"/>
-        </w:rPr>
-        <w:t>.</w:t>
+        <w:t>Robert J. Marzano es un reconocido experto en el campo de la educación y la evaluación. Según Marzano, la evaluación sumativa se refiere a un tipo de evaluación que se lleva a cabo al final de un periodo de instrucción o de aprendizaje para determinar el nivel de logro o dominio alcanzado por los estudiantes en relación con estándares específicos de aprendizaje o criterios establecidos. En resumen, para Robert J. Marzano, la evaluación sumativa es un componente esencial del proceso educativo que tiene como objetivo principal medir el logro de objetivos de aprendizaje y proporcionar información para la toma de decisiones educativas. Ayuda a determinar el nivel de competencia de los estudiantes y a evaluar la efectividad de la instrucción y el diseño curricular.</w:t>
       </w:r>
       <w:sdt>
         <w:sdtPr>
@@ -5797,14 +5716,7 @@
               <w:rFonts w:ascii="Times New Roman" w:hAnsi="Times New Roman" w:cs="Times New Roman"/>
               <w:noProof/>
             </w:rPr>
-            <w:t xml:space="preserve"> </w:t>
-          </w:r>
-          <w:r>
-            <w:rPr>
-              <w:rFonts w:ascii="Times New Roman" w:hAnsi="Times New Roman" w:cs="Times New Roman"/>
-              <w:noProof/>
-            </w:rPr>
-            <w:t>(Marzano, 2000)</w:t>
+            <w:t xml:space="preserve"> (Marzano, 2000)</w:t>
           </w:r>
           <w:r>
             <w:rPr>
@@ -5870,14 +5782,7 @@
               <w:rFonts w:ascii="Times New Roman" w:hAnsi="Times New Roman" w:cs="Times New Roman"/>
               <w:noProof/>
             </w:rPr>
-            <w:t xml:space="preserve"> </w:t>
-          </w:r>
-          <w:r>
-            <w:rPr>
-              <w:rFonts w:ascii="Times New Roman" w:hAnsi="Times New Roman" w:cs="Times New Roman"/>
-              <w:noProof/>
-            </w:rPr>
-            <w:t>(Guskey &amp; Bailey, 2009)</w:t>
+            <w:t xml:space="preserve"> (Guskey &amp; Bailey, 2009)</w:t>
           </w:r>
           <w:r>
             <w:rPr>
@@ -5960,14 +5865,17 @@
           <w:p>
             <w:pPr>
               <w:pStyle w:val="Ttulo1"/>
+              <w:outlineLvl w:val="0"/>
               <w:cnfStyle w:val="100000000000" w:firstRow="1" w:lastRow="0" w:firstColumn="0" w:lastColumn="0" w:oddVBand="0" w:evenVBand="0" w:oddHBand="0" w:evenHBand="0" w:firstRowFirstColumn="0" w:firstRowLastColumn="0" w:lastRowFirstColumn="0" w:lastRowLastColumn="0"/>
               <w:rPr>
+                <w:rFonts w:ascii="Times New Roman" w:hAnsi="Times New Roman" w:cs="Times New Roman"/>
                 <w:color w:val="FFFFFF" w:themeColor="background1"/>
               </w:rPr>
             </w:pPr>
-            <w:bookmarkStart w:id="9" w:name="_Toc165802919"/>
+            <w:bookmarkStart w:id="9" w:name="_Toc165837347"/>
             <w:r>
               <w:rPr>
+                <w:rFonts w:ascii="Times New Roman" w:hAnsi="Times New Roman" w:cs="Times New Roman"/>
                 <w:color w:val="FFFFFF" w:themeColor="background1"/>
               </w:rPr>
               <w:t>Plan de clase</w:t>
@@ -6405,8 +6313,8 @@
           <w:szCs w:val="24"/>
         </w:rPr>
         <w:sectPr>
-          <w:headerReference w:type="default" r:id="rId10"/>
-          <w:footerReference w:type="default" r:id="rId11"/>
+          <w:headerReference w:type="default" r:id="rId11"/>
+          <w:footerReference w:type="default" r:id="rId12"/>
           <w:pgSz w:w="12240" w:h="15840" w:code="1"/>
           <w:pgMar w:top="1417" w:right="1701" w:bottom="1417" w:left="1701" w:header="708" w:footer="708" w:gutter="0"/>
           <w:cols w:space="708"/>
@@ -6418,12 +6326,13 @@
       <w:pPr>
         <w:pStyle w:val="Ttulo1"/>
         <w:rPr>
-          <w:rFonts w:eastAsia="Arial"/>
-        </w:rPr>
-      </w:pPr>
-      <w:bookmarkStart w:id="10" w:name="_Toc165802920"/>
+          <w:rFonts w:ascii="Times New Roman" w:eastAsia="Arial" w:hAnsi="Times New Roman" w:cs="Times New Roman"/>
+        </w:rPr>
+      </w:pPr>
+      <w:bookmarkStart w:id="10" w:name="_Toc165837348"/>
       <w:r>
         <w:rPr>
+          <w:rFonts w:ascii="Times New Roman" w:hAnsi="Times New Roman" w:cs="Times New Roman"/>
           <w:noProof/>
           <w:lang w:eastAsia="es-NI"/>
         </w:rPr>
@@ -6450,7 +6359,7 @@
                     <pic:cNvPicPr preferRelativeResize="0"/>
                   </pic:nvPicPr>
                   <pic:blipFill>
-                    <a:blip r:embed="rId12"/>
+                    <a:blip r:embed="rId13"/>
                     <a:srcRect/>
                     <a:stretch>
                       <a:fillRect/>
@@ -6479,9 +6388,15 @@
         </w:drawing>
       </w:r>
       <w:r>
+        <w:rPr>
+          <w:rFonts w:ascii="Times New Roman" w:hAnsi="Times New Roman" w:cs="Times New Roman"/>
+        </w:rPr>
         <w:t xml:space="preserve">     </w:t>
       </w:r>
       <w:r>
+        <w:rPr>
+          <w:rFonts w:ascii="Times New Roman" w:hAnsi="Times New Roman" w:cs="Times New Roman"/>
+        </w:rPr>
         <w:t>Propuesta de Integración Curricular Planeamiento didáctico</w:t>
       </w:r>
       <w:bookmarkEnd w:id="10"/>
@@ -7912,15 +7827,33 @@
     <w:p>
       <w:pPr>
         <w:pStyle w:val="Ttulo1"/>
-      </w:pPr>
-      <w:bookmarkStart w:id="11" w:name="_Toc165802921"/>
+        <w:rPr>
+          <w:rFonts w:ascii="Times New Roman" w:hAnsi="Times New Roman" w:cs="Times New Roman"/>
+        </w:rPr>
+      </w:pPr>
+      <w:bookmarkStart w:id="11" w:name="_Toc165837349"/>
       <w:r>
+        <w:rPr>
+          <w:rFonts w:ascii="Times New Roman" w:hAnsi="Times New Roman" w:cs="Times New Roman"/>
+        </w:rPr>
         <w:lastRenderedPageBreak/>
-        <w:t xml:space="preserve">Diseño de mapas del videojuego educativo: </w:t>
+        <w:t>Diseño de mapas del videojuego educativo:</w:t>
       </w:r>
       <w:bookmarkEnd w:id="11"/>
-    </w:p>
-    <w:p/>
+      <w:r>
+        <w:rPr>
+          <w:rFonts w:ascii="Times New Roman" w:hAnsi="Times New Roman" w:cs="Times New Roman"/>
+        </w:rPr>
+        <w:t xml:space="preserve"> </w:t>
+      </w:r>
+    </w:p>
+    <w:p>
+      <w:pPr>
+        <w:rPr>
+          <w:rFonts w:ascii="Times New Roman" w:hAnsi="Times New Roman" w:cs="Times New Roman"/>
+        </w:rPr>
+      </w:pPr>
+    </w:p>
     <w:p>
       <w:pPr>
         <w:spacing w:line="360" w:lineRule="auto"/>
@@ -8024,7 +7957,7 @@
                     <pic:cNvPicPr/>
                   </pic:nvPicPr>
                   <pic:blipFill>
-                    <a:blip r:embed="rId13">
+                    <a:blip r:embed="rId14">
                       <a:extLst>
                         <a:ext uri="{28A0092B-C50C-407E-A947-70E740481C1C}">
                           <a14:useLocalDpi xmlns:a14="http://schemas.microsoft.com/office/drawing/2010/main" val="0"/>
@@ -8078,6 +8011,7 @@
     <w:p>
       <w:pPr>
         <w:rPr>
+          <w:rFonts w:ascii="Times New Roman" w:hAnsi="Times New Roman" w:cs="Times New Roman"/>
           <w:b/>
           <w:bCs/>
         </w:rPr>
@@ -8086,6 +8020,7 @@
     <w:p>
       <w:pPr>
         <w:rPr>
+          <w:rFonts w:ascii="Times New Roman" w:hAnsi="Times New Roman" w:cs="Times New Roman"/>
           <w:b/>
           <w:bCs/>
         </w:rPr>
@@ -8094,6 +8029,16 @@
     <w:p>
       <w:pPr>
         <w:rPr>
+          <w:rFonts w:ascii="Times New Roman" w:hAnsi="Times New Roman" w:cs="Times New Roman"/>
+          <w:b/>
+          <w:bCs/>
+        </w:rPr>
+      </w:pPr>
+    </w:p>
+    <w:p>
+      <w:pPr>
+        <w:rPr>
+          <w:rFonts w:ascii="Times New Roman" w:hAnsi="Times New Roman" w:cs="Times New Roman"/>
           <w:b/>
           <w:bCs/>
         </w:rPr>
@@ -8165,7 +8110,7 @@
                     <pic:cNvPicPr/>
                   </pic:nvPicPr>
                   <pic:blipFill>
-                    <a:blip r:embed="rId14">
+                    <a:blip r:embed="rId15">
                       <a:extLst>
                         <a:ext uri="{28A0092B-C50C-407E-A947-70E740481C1C}">
                           <a14:useLocalDpi xmlns:a14="http://schemas.microsoft.com/office/drawing/2010/main" val="0"/>
@@ -8203,6 +8148,7 @@
     <w:p>
       <w:pPr>
         <w:rPr>
+          <w:rFonts w:ascii="Times New Roman" w:hAnsi="Times New Roman" w:cs="Times New Roman"/>
           <w:b/>
           <w:bCs/>
         </w:rPr>
@@ -8211,6 +8157,7 @@
     <w:p>
       <w:pPr>
         <w:rPr>
+          <w:rFonts w:ascii="Times New Roman" w:hAnsi="Times New Roman" w:cs="Times New Roman"/>
           <w:b/>
           <w:bCs/>
         </w:rPr>
@@ -8247,6 +8194,7 @@
         <w:spacing w:line="360" w:lineRule="auto"/>
         <w:jc w:val="both"/>
         <w:rPr>
+          <w:rFonts w:ascii="Times New Roman" w:hAnsi="Times New Roman" w:cs="Times New Roman"/>
           <w:sz w:val="24"/>
           <w:szCs w:val="24"/>
         </w:rPr>
@@ -8256,6 +8204,7 @@
           <w:rFonts w:ascii="Times New Roman" w:hAnsi="Times New Roman" w:cs="Times New Roman"/>
           <w:b/>
           <w:bCs/>
+          <w:noProof/>
           <w:sz w:val="24"/>
           <w:szCs w:val="24"/>
         </w:rPr>
@@ -8283,7 +8232,7 @@
                     <pic:cNvPicPr/>
                   </pic:nvPicPr>
                   <pic:blipFill>
-                    <a:blip r:embed="rId15">
+                    <a:blip r:embed="rId16">
                       <a:extLst>
                         <a:ext uri="{28A0092B-C50C-407E-A947-70E740481C1C}">
                           <a14:useLocalDpi xmlns:a14="http://schemas.microsoft.com/office/drawing/2010/main" val="0"/>
@@ -8315,19 +8264,13 @@
           <w:sz w:val="24"/>
           <w:szCs w:val="24"/>
         </w:rPr>
-        <w:t>En el nivel que se muestra a continuación se muestra un nivel de desafío más complejos, donde el personaje principal se enfrentara a un hechicero poderoso que les lanzara operaciones matemáticas con el objetivo de derrotarlo. En este se tendrán que recoger las monedas para obtener más bonificaciones y mejorar sus habilidades</w:t>
+        <w:t xml:space="preserve">En el nivel que se muestra a continuación se muestra un nivel de desafío más complejos, donde el personaje principal se enfrentara a un hechicero poderoso que les lanzara operaciones matemáticas con el objetivo de derrotarlo. En este se tendrán que recoger las monedas para obtener más bonificaciones y mejorar sus habilidades. </w:t>
       </w:r>
-      <w:r>
-        <w:rPr>
-          <w:sz w:val="24"/>
-          <w:szCs w:val="24"/>
-        </w:rPr>
-        <w:t xml:space="preserve">. </w:t>
-      </w:r>
-    </w:p>
-    <w:p>
-      <w:pPr>
-        <w:rPr>
+    </w:p>
+    <w:p>
+      <w:pPr>
+        <w:rPr>
+          <w:rFonts w:ascii="Times New Roman" w:hAnsi="Times New Roman" w:cs="Times New Roman"/>
           <w:b/>
           <w:bCs/>
         </w:rPr>
@@ -8336,6 +8279,16 @@
     <w:p>
       <w:pPr>
         <w:rPr>
+          <w:rFonts w:ascii="Times New Roman" w:hAnsi="Times New Roman" w:cs="Times New Roman"/>
+          <w:b/>
+          <w:bCs/>
+        </w:rPr>
+      </w:pPr>
+    </w:p>
+    <w:p>
+      <w:pPr>
+        <w:rPr>
+          <w:rFonts w:ascii="Times New Roman" w:hAnsi="Times New Roman" w:cs="Times New Roman"/>
           <w:b/>
           <w:bCs/>
         </w:rPr>
@@ -8395,7 +8348,7 @@
                     <pic:cNvPicPr/>
                   </pic:nvPicPr>
                   <pic:blipFill>
-                    <a:blip r:embed="rId16">
+                    <a:blip r:embed="rId17">
                       <a:extLst>
                         <a:ext uri="{28A0092B-C50C-407E-A947-70E740481C1C}">
                           <a14:useLocalDpi xmlns:a14="http://schemas.microsoft.com/office/drawing/2010/main" val="0"/>
@@ -8425,40 +8378,38 @@
         <w:rPr>
           <w:rFonts w:ascii="Times New Roman" w:hAnsi="Times New Roman" w:cs="Times New Roman"/>
         </w:rPr>
-        <w:t xml:space="preserve">A medida que avanzas los mundos se vuelven </w:t>
+        <w:t xml:space="preserve">A medida que avanzas los mundos se vuelven más desafiantes, donde el villano lanzara hechizos con operaciones matemáticas que no te dejaran avanzar si no los respondes correctamente. Si estos son correctamente resueltos se te abrirá una puerta de salida por haber logrado completar el nivel. </w:t>
       </w:r>
-      <w:r>
-        <w:rPr>
-          <w:rFonts w:ascii="Times New Roman" w:hAnsi="Times New Roman" w:cs="Times New Roman"/>
-        </w:rPr>
-        <w:t>más</w:t>
-      </w:r>
-      <w:r>
-        <w:rPr>
-          <w:rFonts w:ascii="Times New Roman" w:hAnsi="Times New Roman" w:cs="Times New Roman"/>
-        </w:rPr>
-        <w:t xml:space="preserve"> desafiantes, donde el villano lanzara hechizos con operaciones matemáticas que no te dejaran avanzar si no los respondes correctamente. Si estos son correctamente resueltos se te abrirá una puerta de salida por haber logrado completar el nivel. </w:t>
-      </w:r>
-    </w:p>
-    <w:p>
-      <w:pPr>
-        <w:rPr>
+    </w:p>
+    <w:p>
+      <w:pPr>
+        <w:rPr>
+          <w:rFonts w:ascii="Times New Roman" w:hAnsi="Times New Roman" w:cs="Times New Roman"/>
           <w:b/>
           <w:bCs/>
         </w:rPr>
       </w:pPr>
     </w:p>
-    <w:p/>
+    <w:p>
+      <w:pPr>
+        <w:rPr>
+          <w:rFonts w:ascii="Times New Roman" w:hAnsi="Times New Roman" w:cs="Times New Roman"/>
+        </w:rPr>
+      </w:pPr>
+    </w:p>
     <w:p>
       <w:pPr>
         <w:pStyle w:val="Ttulo1"/>
-      </w:pPr>
-      <w:bookmarkStart w:id="12" w:name="_Toc165802922"/>
+        <w:rPr>
+          <w:rFonts w:ascii="Times New Roman" w:hAnsi="Times New Roman" w:cs="Times New Roman"/>
+        </w:rPr>
+      </w:pPr>
+      <w:bookmarkStart w:id="12" w:name="_Toc165837350"/>
       <w:r>
-        <w:t>Aspectos educativos del videojueg</w:t>
-      </w:r>
-      <w:r>
-        <w:t>o</w:t>
+        <w:rPr>
+          <w:rFonts w:ascii="Times New Roman" w:hAnsi="Times New Roman" w:cs="Times New Roman"/>
+        </w:rPr>
+        <w:t>Aspectos educativos del videojuego</w:t>
       </w:r>
       <w:bookmarkEnd w:id="12"/>
     </w:p>
@@ -8527,6 +8478,7 @@
           <w:sz w:val="24"/>
           <w:szCs w:val="24"/>
         </w:rPr>
+        <w:lastRenderedPageBreak/>
         <w:t>Otro aspecto educativo clave es la motivación y el compromiso que el juego genera entre los estudiantes. A través de una narrativa emocionante, personajes interesantes y desafíos interactivos, "Math Adventure" crea un ambiente atractivo que impulsa a los estudiantes a participar activamente en el aprendizaje de matemáticas. La combinación de diversión y aprendizaje mejora la disposición de los estudiantes hacia las matemáticas y fomenta un enfoque positivo hacia el desarrollo de habilidades numéricas.</w:t>
       </w:r>
     </w:p>
@@ -8583,99 +8535,126 @@
     </w:p>
     <w:p>
       <w:pPr>
-        <w:pStyle w:val="Ttulo1"/>
-        <w:rPr>
+        <w:rPr>
+          <w:rFonts w:ascii="Times New Roman" w:hAnsi="Times New Roman" w:cs="Times New Roman"/>
           <w:b/>
           <w:bCs/>
-          <w:lang w:val="en-US"/>
-        </w:rPr>
-      </w:pPr>
-      <w:bookmarkStart w:id="13" w:name="_Toc165802923"/>
-      <w:r>
-        <w:rPr>
-          <w:lang w:val="en-US"/>
-        </w:rPr>
-        <w:t>Repositorio en GitHub:</w:t>
-      </w:r>
-      <w:bookmarkEnd w:id="13"/>
-    </w:p>
-    <w:p>
-      <w:pPr>
-        <w:rPr>
+        </w:rPr>
+      </w:pPr>
+    </w:p>
+    <w:p>
+      <w:pPr>
+        <w:rPr>
+          <w:rFonts w:ascii="Times New Roman" w:hAnsi="Times New Roman" w:cs="Times New Roman"/>
           <w:b/>
           <w:bCs/>
-          <w:lang w:val="en-US"/>
-        </w:rPr>
-      </w:pPr>
-    </w:p>
-    <w:p>
-      <w:pPr>
-        <w:rPr>
+        </w:rPr>
+      </w:pPr>
+    </w:p>
+    <w:p>
+      <w:pPr>
+        <w:rPr>
+          <w:rFonts w:ascii="Times New Roman" w:hAnsi="Times New Roman" w:cs="Times New Roman"/>
           <w:b/>
           <w:bCs/>
-          <w:lang w:val="en-US"/>
-        </w:rPr>
-      </w:pPr>
-    </w:p>
-    <w:p>
-      <w:pPr>
-        <w:rPr>
+        </w:rPr>
+      </w:pPr>
+    </w:p>
+    <w:p>
+      <w:pPr>
+        <w:rPr>
+          <w:rFonts w:ascii="Times New Roman" w:hAnsi="Times New Roman" w:cs="Times New Roman"/>
           <w:b/>
           <w:bCs/>
-          <w:lang w:val="en-US"/>
-        </w:rPr>
-      </w:pPr>
-    </w:p>
-    <w:p>
-      <w:pPr>
-        <w:rPr>
+        </w:rPr>
+      </w:pPr>
+    </w:p>
+    <w:p>
+      <w:pPr>
+        <w:rPr>
+          <w:rFonts w:ascii="Times New Roman" w:hAnsi="Times New Roman" w:cs="Times New Roman"/>
           <w:b/>
           <w:bCs/>
-          <w:lang w:val="en-US"/>
-        </w:rPr>
-      </w:pPr>
-    </w:p>
-    <w:p>
-      <w:pPr>
-        <w:rPr>
+        </w:rPr>
+      </w:pPr>
+    </w:p>
+    <w:p>
+      <w:pPr>
+        <w:rPr>
+          <w:rFonts w:ascii="Times New Roman" w:hAnsi="Times New Roman" w:cs="Times New Roman"/>
           <w:b/>
           <w:bCs/>
-          <w:lang w:val="en-US"/>
-        </w:rPr>
-      </w:pPr>
-    </w:p>
-    <w:p>
-      <w:pPr>
-        <w:rPr>
+        </w:rPr>
+      </w:pPr>
+    </w:p>
+    <w:p>
+      <w:pPr>
+        <w:rPr>
+          <w:rFonts w:ascii="Times New Roman" w:hAnsi="Times New Roman" w:cs="Times New Roman"/>
           <w:b/>
           <w:bCs/>
-          <w:lang w:val="en-US"/>
-        </w:rPr>
-      </w:pPr>
-    </w:p>
-    <w:p>
-      <w:pPr>
-        <w:rPr>
+        </w:rPr>
+      </w:pPr>
+    </w:p>
+    <w:p>
+      <w:pPr>
+        <w:rPr>
+          <w:rFonts w:ascii="Times New Roman" w:hAnsi="Times New Roman" w:cs="Times New Roman"/>
           <w:b/>
           <w:bCs/>
-          <w:lang w:val="en-US"/>
-        </w:rPr>
-      </w:pPr>
-    </w:p>
-    <w:p>
-      <w:pPr>
-        <w:rPr>
+        </w:rPr>
+      </w:pPr>
+    </w:p>
+    <w:p>
+      <w:pPr>
+        <w:rPr>
+          <w:rFonts w:ascii="Times New Roman" w:hAnsi="Times New Roman" w:cs="Times New Roman"/>
           <w:b/>
           <w:bCs/>
-          <w:lang w:val="en-US"/>
-        </w:rPr>
-      </w:pPr>
-    </w:p>
-    <w:bookmarkStart w:id="14" w:name="_Toc165802924" w:displacedByCustomXml="next"/>
+        </w:rPr>
+      </w:pPr>
+    </w:p>
+    <w:p>
+      <w:pPr>
+        <w:rPr>
+          <w:rFonts w:ascii="Times New Roman" w:hAnsi="Times New Roman" w:cs="Times New Roman"/>
+          <w:b/>
+          <w:bCs/>
+        </w:rPr>
+      </w:pPr>
+    </w:p>
+    <w:p>
+      <w:pPr>
+        <w:rPr>
+          <w:rFonts w:ascii="Times New Roman" w:hAnsi="Times New Roman" w:cs="Times New Roman"/>
+          <w:b/>
+          <w:bCs/>
+        </w:rPr>
+      </w:pPr>
+    </w:p>
+    <w:p>
+      <w:pPr>
+        <w:rPr>
+          <w:rFonts w:ascii="Times New Roman" w:hAnsi="Times New Roman" w:cs="Times New Roman"/>
+          <w:b/>
+          <w:bCs/>
+        </w:rPr>
+      </w:pPr>
+    </w:p>
+    <w:p>
+      <w:pPr>
+        <w:rPr>
+          <w:rFonts w:ascii="Times New Roman" w:hAnsi="Times New Roman" w:cs="Times New Roman"/>
+          <w:b/>
+          <w:bCs/>
+        </w:rPr>
+      </w:pPr>
+    </w:p>
+    <w:bookmarkStart w:id="13" w:name="_Toc165837351" w:displacedByCustomXml="next"/>
     <w:sdt>
       <w:sdtPr>
         <w:rPr>
-          <w:rFonts w:asciiTheme="minorHAnsi" w:eastAsiaTheme="minorHAnsi" w:hAnsiTheme="minorHAnsi" w:cstheme="minorBidi"/>
+          <w:rFonts w:ascii="Times New Roman" w:eastAsiaTheme="minorHAnsi" w:hAnsi="Times New Roman" w:cs="Times New Roman"/>
           <w:color w:val="auto"/>
           <w:sz w:val="22"/>
           <w:szCs w:val="22"/>
@@ -8697,19 +8676,24 @@
           <w:pPr>
             <w:pStyle w:val="Ttulo1"/>
             <w:rPr>
+              <w:rFonts w:ascii="Times New Roman" w:hAnsi="Times New Roman" w:cs="Times New Roman"/>
               <w:lang w:val="en-US"/>
             </w:rPr>
           </w:pPr>
           <w:r>
             <w:rPr>
+              <w:rFonts w:ascii="Times New Roman" w:hAnsi="Times New Roman" w:cs="Times New Roman"/>
               <w:lang w:val="en-US"/>
             </w:rPr>
             <w:t>Referencias</w:t>
           </w:r>
-          <w:bookmarkEnd w:id="14"/>
+          <w:bookmarkEnd w:id="13"/>
         </w:p>
         <w:sdt>
           <w:sdtPr>
+            <w:rPr>
+              <w:rFonts w:ascii="Times New Roman" w:hAnsi="Times New Roman" w:cs="Times New Roman"/>
+            </w:rPr>
             <w:id w:val="-573587230"/>
             <w:bibliography/>
           </w:sdtPr>
@@ -8720,6 +8704,7 @@
                 <w:pStyle w:val="Bibliografa"/>
                 <w:ind w:left="720" w:hanging="720"/>
                 <w:rPr>
+                  <w:rFonts w:ascii="Times New Roman" w:hAnsi="Times New Roman" w:cs="Times New Roman"/>
                   <w:noProof/>
                   <w:sz w:val="24"/>
                   <w:szCs w:val="24"/>
@@ -8727,19 +8712,27 @@
                 </w:rPr>
               </w:pPr>
               <w:r>
+                <w:rPr>
+                  <w:rFonts w:ascii="Times New Roman" w:hAnsi="Times New Roman" w:cs="Times New Roman"/>
+                </w:rPr>
                 <w:fldChar w:fldCharType="begin"/>
               </w:r>
               <w:r>
                 <w:rPr>
+                  <w:rFonts w:ascii="Times New Roman" w:hAnsi="Times New Roman" w:cs="Times New Roman"/>
                   <w:lang w:val="en-US"/>
                 </w:rPr>
                 <w:instrText>BIBLIOGRAPHY</w:instrText>
               </w:r>
               <w:r>
+                <w:rPr>
+                  <w:rFonts w:ascii="Times New Roman" w:hAnsi="Times New Roman" w:cs="Times New Roman"/>
+                </w:rPr>
                 <w:fldChar w:fldCharType="separate"/>
               </w:r>
               <w:r>
                 <w:rPr>
+                  <w:rFonts w:ascii="Times New Roman" w:hAnsi="Times New Roman" w:cs="Times New Roman"/>
                   <w:noProof/>
                   <w:lang w:val="en-US"/>
                 </w:rPr>
@@ -8747,6 +8740,7 @@
               </w:r>
               <w:r>
                 <w:rPr>
+                  <w:rFonts w:ascii="Times New Roman" w:hAnsi="Times New Roman" w:cs="Times New Roman"/>
                   <w:i/>
                   <w:iCs/>
                   <w:noProof/>
@@ -8756,6 +8750,7 @@
               </w:r>
               <w:r>
                 <w:rPr>
+                  <w:rFonts w:ascii="Times New Roman" w:hAnsi="Times New Roman" w:cs="Times New Roman"/>
                   <w:noProof/>
                   <w:lang w:val="en-US"/>
                 </w:rPr>
@@ -8767,12 +8762,14 @@
                 <w:pStyle w:val="Bibliografa"/>
                 <w:ind w:left="720" w:hanging="720"/>
                 <w:rPr>
+                  <w:rFonts w:ascii="Times New Roman" w:hAnsi="Times New Roman" w:cs="Times New Roman"/>
                   <w:noProof/>
                   <w:lang w:val="en-US"/>
                 </w:rPr>
               </w:pPr>
               <w:r>
                 <w:rPr>
+                  <w:rFonts w:ascii="Times New Roman" w:hAnsi="Times New Roman" w:cs="Times New Roman"/>
                   <w:noProof/>
                   <w:lang w:val="en-US"/>
                 </w:rPr>
@@ -8780,6 +8777,7 @@
               </w:r>
               <w:r>
                 <w:rPr>
+                  <w:rFonts w:ascii="Times New Roman" w:hAnsi="Times New Roman" w:cs="Times New Roman"/>
                   <w:i/>
                   <w:iCs/>
                   <w:noProof/>
@@ -8789,6 +8787,7 @@
               </w:r>
               <w:r>
                 <w:rPr>
+                  <w:rFonts w:ascii="Times New Roman" w:hAnsi="Times New Roman" w:cs="Times New Roman"/>
                   <w:noProof/>
                   <w:lang w:val="en-US"/>
                 </w:rPr>
@@ -8800,12 +8799,14 @@
                 <w:pStyle w:val="Bibliografa"/>
                 <w:ind w:left="720" w:hanging="720"/>
                 <w:rPr>
+                  <w:rFonts w:ascii="Times New Roman" w:hAnsi="Times New Roman" w:cs="Times New Roman"/>
                   <w:noProof/>
                   <w:lang w:val="en-US"/>
                 </w:rPr>
               </w:pPr>
               <w:r>
                 <w:rPr>
+                  <w:rFonts w:ascii="Times New Roman" w:hAnsi="Times New Roman" w:cs="Times New Roman"/>
                   <w:noProof/>
                   <w:lang w:val="en-US"/>
                 </w:rPr>
@@ -8817,11 +8818,13 @@
                 <w:pStyle w:val="Bibliografa"/>
                 <w:ind w:left="720" w:hanging="720"/>
                 <w:rPr>
+                  <w:rFonts w:ascii="Times New Roman" w:hAnsi="Times New Roman" w:cs="Times New Roman"/>
                   <w:noProof/>
                 </w:rPr>
               </w:pPr>
               <w:r>
                 <w:rPr>
+                  <w:rFonts w:ascii="Times New Roman" w:hAnsi="Times New Roman" w:cs="Times New Roman"/>
                   <w:noProof/>
                   <w:lang w:val="en-US"/>
                 </w:rPr>
@@ -8829,6 +8832,7 @@
               </w:r>
               <w:r>
                 <w:rPr>
+                  <w:rFonts w:ascii="Times New Roman" w:hAnsi="Times New Roman" w:cs="Times New Roman"/>
                   <w:i/>
                   <w:iCs/>
                   <w:noProof/>
@@ -8838,6 +8842,7 @@
               </w:r>
               <w:r>
                 <w:rPr>
+                  <w:rFonts w:ascii="Times New Roman" w:hAnsi="Times New Roman" w:cs="Times New Roman"/>
                   <w:noProof/>
                   <w:lang w:val="en-US"/>
                 </w:rPr>
@@ -8845,14 +8850,21 @@
               </w:r>
               <w:r>
                 <w:rPr>
+                  <w:rFonts w:ascii="Times New Roman" w:hAnsi="Times New Roman" w:cs="Times New Roman"/>
                   <w:noProof/>
                 </w:rPr>
                 <w:t>(1. Wiley, Ed.) la Universidad de Michigan. Retrieved from https://books.google.com.ni/books/about/Educative_assessment.html?id=LIHuAAAAMAAJ&amp;redir_esc=y</w:t>
               </w:r>
             </w:p>
             <w:p>
+              <w:pPr>
+                <w:rPr>
+                  <w:rFonts w:ascii="Times New Roman" w:hAnsi="Times New Roman" w:cs="Times New Roman"/>
+                </w:rPr>
+              </w:pPr>
               <w:r>
                 <w:rPr>
+                  <w:rFonts w:ascii="Times New Roman" w:hAnsi="Times New Roman" w:cs="Times New Roman"/>
                   <w:b/>
                   <w:bCs/>
                 </w:rPr>
@@ -8946,39 +8958,449 @@
     <w:r>
       <w:rPr>
         <w:caps/>
-        <w:color w:val="4472C4" w:themeColor="accent1"/>
-      </w:rPr>
-      <w:fldChar w:fldCharType="begin"/>
-    </w:r>
-    <w:r>
-      <w:rPr>
-        <w:caps/>
-        <w:color w:val="4472C4" w:themeColor="accent1"/>
-      </w:rPr>
-      <w:instrText>PAGE   \* MERGEFORMAT</w:instrText>
-    </w:r>
-    <w:r>
-      <w:rPr>
-        <w:caps/>
-        <w:color w:val="4472C4" w:themeColor="accent1"/>
-      </w:rPr>
-      <w:fldChar w:fldCharType="separate"/>
+        <w:noProof/>
+        <w:color w:val="808080" w:themeColor="background1" w:themeShade="80"/>
+      </w:rPr>
+      <mc:AlternateContent>
+        <mc:Choice Requires="wpg">
+          <w:drawing>
+            <wp:anchor distT="0" distB="0" distL="0" distR="0" simplePos="0" relativeHeight="251661312" behindDoc="0" locked="0" layoutInCell="1" allowOverlap="1" wp14:anchorId="239A68D3" wp14:editId="75B43ED7">
+              <wp:simplePos x="0" y="0"/>
+              <wp:positionH relativeFrom="margin">
+                <wp:align>right</wp:align>
+              </wp:positionH>
+              <mc:AlternateContent>
+                <mc:Choice Requires="wp14">
+                  <wp:positionV relativeFrom="bottomMargin">
+                    <wp14:pctPosVOffset>20000</wp14:pctPosVOffset>
+                  </wp:positionV>
+                </mc:Choice>
+                <mc:Fallback>
+                  <wp:positionV relativeFrom="page">
+                    <wp:posOffset>9338310</wp:posOffset>
+                  </wp:positionV>
+                </mc:Fallback>
+              </mc:AlternateContent>
+              <wp:extent cx="5943600" cy="320040"/>
+              <wp:effectExtent l="0" t="0" r="0" b="3810"/>
+              <wp:wrapSquare wrapText="bothSides"/>
+              <wp:docPr id="37" name="Grupo 37"/>
+              <wp:cNvGraphicFramePr/>
+              <a:graphic xmlns:a="http://schemas.openxmlformats.org/drawingml/2006/main">
+                <a:graphicData uri="http://schemas.microsoft.com/office/word/2010/wordprocessingGroup">
+                  <wpg:wgp>
+                    <wpg:cNvGrpSpPr/>
+                    <wpg:grpSpPr>
+                      <a:xfrm>
+                        <a:off x="0" y="0"/>
+                        <a:ext cx="5943600" cy="320040"/>
+                        <a:chOff x="0" y="0"/>
+                        <a:chExt cx="5962650" cy="323851"/>
+                      </a:xfrm>
+                    </wpg:grpSpPr>
+                    <wps:wsp>
+                      <wps:cNvPr id="38" name="Rectángulo 38"/>
+                      <wps:cNvSpPr/>
+                      <wps:spPr>
+                        <a:xfrm>
+                          <a:off x="19050" y="0"/>
+                          <a:ext cx="5943600" cy="18826"/>
+                        </a:xfrm>
+                        <a:prstGeom prst="rect">
+                          <a:avLst/>
+                        </a:prstGeom>
+                        <a:solidFill>
+                          <a:schemeClr val="tx1"/>
+                        </a:solidFill>
+                        <a:ln>
+                          <a:noFill/>
+                        </a:ln>
+                      </wps:spPr>
+                      <wps:style>
+                        <a:lnRef idx="2">
+                          <a:schemeClr val="accent1">
+                            <a:shade val="50000"/>
+                          </a:schemeClr>
+                        </a:lnRef>
+                        <a:fillRef idx="1">
+                          <a:schemeClr val="accent1"/>
+                        </a:fillRef>
+                        <a:effectRef idx="0">
+                          <a:schemeClr val="accent1"/>
+                        </a:effectRef>
+                        <a:fontRef idx="minor">
+                          <a:schemeClr val="lt1"/>
+                        </a:fontRef>
+                      </wps:style>
+                      <wps:bodyPr rot="0" spcFirstLastPara="0" vertOverflow="overflow" horzOverflow="overflow" vert="horz" wrap="square" lIns="91440" tIns="45720" rIns="91440" bIns="45720" numCol="1" spcCol="0" rtlCol="0" fromWordArt="0" anchor="ctr" anchorCtr="0" forceAA="0" compatLnSpc="1">
+                        <a:prstTxWarp prst="textNoShape">
+                          <a:avLst/>
+                        </a:prstTxWarp>
+                        <a:noAutofit/>
+                      </wps:bodyPr>
+                    </wps:wsp>
+                    <wps:wsp>
+                      <wps:cNvPr id="39" name="Cuadro de texto 39"/>
+                      <wps:cNvSpPr txBox="1"/>
+                      <wps:spPr>
+                        <a:xfrm>
+                          <a:off x="0" y="66676"/>
+                          <a:ext cx="5943600" cy="257175"/>
+                        </a:xfrm>
+                        <a:prstGeom prst="rect">
+                          <a:avLst/>
+                        </a:prstGeom>
+                        <a:noFill/>
+                        <a:ln w="6350">
+                          <a:noFill/>
+                        </a:ln>
+                        <a:effectLst/>
+                      </wps:spPr>
+                      <wps:style>
+                        <a:lnRef idx="0">
+                          <a:schemeClr val="accent1"/>
+                        </a:lnRef>
+                        <a:fillRef idx="0">
+                          <a:schemeClr val="accent1"/>
+                        </a:fillRef>
+                        <a:effectRef idx="0">
+                          <a:schemeClr val="accent1"/>
+                        </a:effectRef>
+                        <a:fontRef idx="minor">
+                          <a:schemeClr val="dk1"/>
+                        </a:fontRef>
+                      </wps:style>
+                      <wps:txbx>
+                        <w:txbxContent>
+                          <w:sdt>
+                            <w:sdtPr>
+                              <w:rPr>
+                                <w:color w:val="7F7F7F" w:themeColor="text1" w:themeTint="80"/>
+                              </w:rPr>
+                              <w:alias w:val="Fecha"/>
+                              <w:tag w:val=""/>
+                              <w:id w:val="-1063724354"/>
+                              <w:dataBinding w:prefixMappings="xmlns:ns0='http://schemas.microsoft.com/office/2006/coverPageProps' " w:xpath="/ns0:CoverPageProperties[1]/ns0:PublishDate[1]" w:storeItemID="{55AF091B-3C7A-41E3-B477-F2FDAA23CFDA}"/>
+                              <w:date w:fullDate="2024-05-05T00:00:00Z">
+                                <w:dateFormat w:val="d 'de' MMMM 'de' yyyy"/>
+                                <w:lid w:val="es-ES"/>
+                                <w:storeMappedDataAs w:val="dateTime"/>
+                                <w:calendar w:val="gregorian"/>
+                              </w:date>
+                            </w:sdtPr>
+                            <w:sdtEndPr/>
+                            <w:sdtContent>
+                              <w:p>
+                                <w:pPr>
+                                  <w:jc w:val="right"/>
+                                  <w:rPr>
+                                    <w:color w:val="7F7F7F" w:themeColor="text1" w:themeTint="80"/>
+                                  </w:rPr>
+                                </w:pPr>
+                                <w:r>
+                                  <w:rPr>
+                                    <w:color w:val="7F7F7F" w:themeColor="text1" w:themeTint="80"/>
+                                    <w:lang w:val="es-ES"/>
+                                  </w:rPr>
+                                  <w:t>5 de mayo de 2024</w:t>
+                                </w:r>
+                              </w:p>
+                            </w:sdtContent>
+                          </w:sdt>
+                          <w:p>
+                            <w:pPr>
+                              <w:jc w:val="right"/>
+                              <w:rPr>
+                                <w:color w:val="808080" w:themeColor="background1" w:themeShade="80"/>
+                              </w:rPr>
+                            </w:pPr>
+                          </w:p>
+                        </w:txbxContent>
+                      </wps:txbx>
+                      <wps:bodyPr rot="0" spcFirstLastPara="0" vertOverflow="overflow" horzOverflow="overflow" vert="horz" wrap="square" lIns="91440" tIns="45720" rIns="91440" bIns="0" numCol="1" spcCol="0" rtlCol="0" fromWordArt="0" anchor="b" anchorCtr="0" forceAA="0" compatLnSpc="1">
+                        <a:prstTxWarp prst="textNoShape">
+                          <a:avLst/>
+                        </a:prstTxWarp>
+                        <a:noAutofit/>
+                      </wps:bodyPr>
+                    </wps:wsp>
+                  </wpg:wgp>
+                </a:graphicData>
+              </a:graphic>
+              <wp14:sizeRelH relativeFrom="margin">
+                <wp14:pctWidth>100000</wp14:pctWidth>
+              </wp14:sizeRelH>
+              <wp14:sizeRelV relativeFrom="margin">
+                <wp14:pctHeight>0</wp14:pctHeight>
+              </wp14:sizeRelV>
+            </wp:anchor>
+          </w:drawing>
+        </mc:Choice>
+        <mc:Fallback>
+          <w:pict>
+            <v:group w14:anchorId="239A68D3" id="Grupo 37" o:spid="_x0000_s1029" style="position:absolute;margin-left:416.8pt;margin-top:0;width:468pt;height:25.2pt;z-index:251661312;mso-width-percent:1000;mso-top-percent:200;mso-wrap-distance-left:0;mso-wrap-distance-right:0;mso-position-horizontal:right;mso-position-horizontal-relative:margin;mso-position-vertical-relative:bottom-margin-area;mso-width-percent:1000;mso-top-percent:200;mso-width-relative:margin;mso-height-relative:margin" coordsize="59626,3238" o:gfxdata="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">
+              <v:rect id="Rectángulo 38" o:spid="_x0000_s1030" style="position:absolute;left:190;width:59436;height:188;visibility:visible;mso-wrap-style:square;v-text-anchor:middle" o:gfxdata="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" fillcolor="black [3213]" stroked="f" strokeweight="1pt"/>
+              <v:shapetype id="_x0000_t202" coordsize="21600,21600" o:spt="202" path="m,l,21600r21600,l21600,xe">
+                <v:stroke joinstyle="miter"/>
+                <v:path gradientshapeok="t" o:connecttype="rect"/>
+              </v:shapetype>
+              <v:shape id="Cuadro de texto 39" o:spid="_x0000_s1031" type="#_x0000_t202" style="position:absolute;top:666;width:59436;height:2572;visibility:visible;mso-wrap-style:square;v-text-anchor:bottom" o:gfxdata="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" filled="f" stroked="f" strokeweight=".5pt">
+                <v:textbox inset=",,,0">
+                  <w:txbxContent>
+                    <w:sdt>
+                      <w:sdtPr>
+                        <w:rPr>
+                          <w:color w:val="7F7F7F" w:themeColor="text1" w:themeTint="80"/>
+                        </w:rPr>
+                        <w:alias w:val="Fecha"/>
+                        <w:tag w:val=""/>
+                        <w:id w:val="-1063724354"/>
+                        <w:dataBinding w:prefixMappings="xmlns:ns0='http://schemas.microsoft.com/office/2006/coverPageProps' " w:xpath="/ns0:CoverPageProperties[1]/ns0:PublishDate[1]" w:storeItemID="{55AF091B-3C7A-41E3-B477-F2FDAA23CFDA}"/>
+                        <w:date w:fullDate="2024-05-05T00:00:00Z">
+                          <w:dateFormat w:val="d 'de' MMMM 'de' yyyy"/>
+                          <w:lid w:val="es-ES"/>
+                          <w:storeMappedDataAs w:val="dateTime"/>
+                          <w:calendar w:val="gregorian"/>
+                        </w:date>
+                      </w:sdtPr>
+                      <w:sdtEndPr/>
+                      <w:sdtContent>
+                        <w:p>
+                          <w:pPr>
+                            <w:jc w:val="right"/>
+                            <w:rPr>
+                              <w:color w:val="7F7F7F" w:themeColor="text1" w:themeTint="80"/>
+                            </w:rPr>
+                          </w:pPr>
+                          <w:r>
+                            <w:rPr>
+                              <w:color w:val="7F7F7F" w:themeColor="text1" w:themeTint="80"/>
+                              <w:lang w:val="es-ES"/>
+                            </w:rPr>
+                            <w:t>5 de mayo de 2024</w:t>
+                          </w:r>
+                        </w:p>
+                      </w:sdtContent>
+                    </w:sdt>
+                    <w:p>
+                      <w:pPr>
+                        <w:jc w:val="right"/>
+                        <w:rPr>
+                          <w:color w:val="808080" w:themeColor="background1" w:themeShade="80"/>
+                        </w:rPr>
+                      </w:pPr>
+                    </w:p>
+                  </w:txbxContent>
+                </v:textbox>
+              </v:shape>
+              <w10:wrap type="square" anchorx="margin" anchory="margin"/>
+            </v:group>
+          </w:pict>
+        </mc:Fallback>
+      </mc:AlternateContent>
     </w:r>
     <w:r>
       <w:rPr>
         <w:caps/>
         <w:noProof/>
         <w:color w:val="4472C4" w:themeColor="accent1"/>
-        <w:lang w:val="es-ES"/>
-      </w:rPr>
-      <w:t>1</w:t>
-    </w:r>
-    <w:r>
-      <w:rPr>
-        <w:caps/>
-        <w:color w:val="4472C4" w:themeColor="accent1"/>
-      </w:rPr>
-      <w:fldChar w:fldCharType="end"/>
+      </w:rPr>
+      <mc:AlternateContent>
+        <mc:Choice Requires="wps">
+          <w:drawing>
+            <wp:anchor distT="0" distB="0" distL="0" distR="0" simplePos="0" relativeHeight="251660288" behindDoc="0" locked="0" layoutInCell="1" allowOverlap="1" wp14:anchorId="1EDBB64B" wp14:editId="6DED1C35">
+              <wp:simplePos x="0" y="0"/>
+              <wp:positionH relativeFrom="rightMargin">
+                <wp:align>left</wp:align>
+              </wp:positionH>
+              <mc:AlternateContent>
+                <mc:Choice Requires="wp14">
+                  <wp:positionV relativeFrom="bottomMargin">
+                    <wp14:pctPosVOffset>20000</wp14:pctPosVOffset>
+                  </wp:positionV>
+                </mc:Choice>
+                <mc:Fallback>
+                  <wp:positionV relativeFrom="page">
+                    <wp:posOffset>9338310</wp:posOffset>
+                  </wp:positionV>
+                </mc:Fallback>
+              </mc:AlternateContent>
+              <wp:extent cx="457200" cy="320040"/>
+              <wp:effectExtent l="0" t="0" r="0" b="3810"/>
+              <wp:wrapSquare wrapText="bothSides"/>
+              <wp:docPr id="17" name="Rectángulo 17"/>
+              <wp:cNvGraphicFramePr/>
+              <a:graphic xmlns:a="http://schemas.openxmlformats.org/drawingml/2006/main">
+                <a:graphicData uri="http://schemas.microsoft.com/office/word/2010/wordprocessingShape">
+                  <wps:wsp>
+                    <wps:cNvSpPr/>
+                    <wps:spPr>
+                      <a:xfrm>
+                        <a:off x="0" y="0"/>
+                        <a:ext cx="457200" cy="320040"/>
+                      </a:xfrm>
+                      <a:prstGeom prst="rect">
+                        <a:avLst/>
+                      </a:prstGeom>
+                      <a:solidFill>
+                        <a:schemeClr val="tx1"/>
+                      </a:solidFill>
+                      <a:ln w="38100">
+                        <a:noFill/>
+                      </a:ln>
+                    </wps:spPr>
+                    <wps:style>
+                      <a:lnRef idx="2">
+                        <a:schemeClr val="accent1">
+                          <a:shade val="50000"/>
+                        </a:schemeClr>
+                      </a:lnRef>
+                      <a:fillRef idx="1">
+                        <a:schemeClr val="accent1"/>
+                      </a:fillRef>
+                      <a:effectRef idx="0">
+                        <a:schemeClr val="accent1"/>
+                      </a:effectRef>
+                      <a:fontRef idx="minor">
+                        <a:schemeClr val="lt1"/>
+                      </a:fontRef>
+                    </wps:style>
+                    <wps:txbx>
+                      <w:txbxContent>
+                        <w:p>
+                          <w:pPr>
+                            <w:jc w:val="right"/>
+                            <w:rPr>
+                              <w:color w:val="FFFFFF" w:themeColor="background1"/>
+                              <w:sz w:val="28"/>
+                              <w:szCs w:val="28"/>
+                            </w:rPr>
+                          </w:pPr>
+                          <w:r>
+                            <w:rPr>
+                              <w:color w:val="FFFFFF" w:themeColor="background1"/>
+                              <w:sz w:val="28"/>
+                              <w:szCs w:val="28"/>
+                            </w:rPr>
+                            <w:fldChar w:fldCharType="begin"/>
+                          </w:r>
+                          <w:r>
+                            <w:rPr>
+                              <w:color w:val="FFFFFF" w:themeColor="background1"/>
+                              <w:sz w:val="28"/>
+                              <w:szCs w:val="28"/>
+                            </w:rPr>
+                            <w:instrText>PAGE   \* MERGEFORMAT</w:instrText>
+                          </w:r>
+                          <w:r>
+                            <w:rPr>
+                              <w:color w:val="FFFFFF" w:themeColor="background1"/>
+                              <w:sz w:val="28"/>
+                              <w:szCs w:val="28"/>
+                            </w:rPr>
+                            <w:fldChar w:fldCharType="separate"/>
+                          </w:r>
+                          <w:r>
+                            <w:rPr>
+                              <w:color w:val="FFFFFF" w:themeColor="background1"/>
+                              <w:sz w:val="28"/>
+                              <w:szCs w:val="28"/>
+                              <w:lang w:val="es-ES"/>
+                            </w:rPr>
+                            <w:t>2</w:t>
+                          </w:r>
+                          <w:r>
+                            <w:rPr>
+                              <w:color w:val="FFFFFF" w:themeColor="background1"/>
+                              <w:sz w:val="28"/>
+                              <w:szCs w:val="28"/>
+                            </w:rPr>
+                            <w:fldChar w:fldCharType="end"/>
+                          </w:r>
+                        </w:p>
+                      </w:txbxContent>
+                    </wps:txbx>
+                    <wps:bodyPr rot="0" spcFirstLastPara="0" vertOverflow="overflow" horzOverflow="overflow" vert="horz" wrap="square" lIns="91440" tIns="45720" rIns="91440" bIns="45720" numCol="1" spcCol="0" rtlCol="0" fromWordArt="0" anchor="b" anchorCtr="0" forceAA="0" compatLnSpc="1">
+                      <a:prstTxWarp prst="textNoShape">
+                        <a:avLst/>
+                      </a:prstTxWarp>
+                      <a:noAutofit/>
+                    </wps:bodyPr>
+                  </wps:wsp>
+                </a:graphicData>
+              </a:graphic>
+              <wp14:sizeRelH relativeFrom="margin">
+                <wp14:pctWidth>0</wp14:pctWidth>
+              </wp14:sizeRelH>
+              <wp14:sizeRelV relativeFrom="margin">
+                <wp14:pctHeight>0</wp14:pctHeight>
+              </wp14:sizeRelV>
+            </wp:anchor>
+          </w:drawing>
+        </mc:Choice>
+        <mc:Fallback>
+          <w:pict>
+            <v:rect w14:anchorId="1EDBB64B" id="Rectángulo 17" o:spid="_x0000_s1032" style="position:absolute;margin-left:0;margin-top:0;width:36pt;height:25.2pt;z-index:251660288;visibility:visible;mso-wrap-style:square;mso-width-percent:0;mso-height-percent:0;mso-top-percent:200;mso-wrap-distance-left:0;mso-wrap-distance-top:0;mso-wrap-distance-right:0;mso-wrap-distance-bottom:0;mso-position-horizontal:left;mso-position-horizontal-relative:right-margin-area;mso-position-vertical-relative:bottom-margin-area;mso-width-percent:0;mso-height-percent:0;mso-top-percent:200;mso-width-relative:margin;mso-height-relative:margin;v-text-anchor:bottom" o:gfxdata="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" fillcolor="black [3213]" stroked="f" strokeweight="3pt">
+              <v:textbox>
+                <w:txbxContent>
+                  <w:p>
+                    <w:pPr>
+                      <w:jc w:val="right"/>
+                      <w:rPr>
+                        <w:color w:val="FFFFFF" w:themeColor="background1"/>
+                        <w:sz w:val="28"/>
+                        <w:szCs w:val="28"/>
+                      </w:rPr>
+                    </w:pPr>
+                    <w:r>
+                      <w:rPr>
+                        <w:color w:val="FFFFFF" w:themeColor="background1"/>
+                        <w:sz w:val="28"/>
+                        <w:szCs w:val="28"/>
+                      </w:rPr>
+                      <w:fldChar w:fldCharType="begin"/>
+                    </w:r>
+                    <w:r>
+                      <w:rPr>
+                        <w:color w:val="FFFFFF" w:themeColor="background1"/>
+                        <w:sz w:val="28"/>
+                        <w:szCs w:val="28"/>
+                      </w:rPr>
+                      <w:instrText>PAGE   \* MERGEFORMAT</w:instrText>
+                    </w:r>
+                    <w:r>
+                      <w:rPr>
+                        <w:color w:val="FFFFFF" w:themeColor="background1"/>
+                        <w:sz w:val="28"/>
+                        <w:szCs w:val="28"/>
+                      </w:rPr>
+                      <w:fldChar w:fldCharType="separate"/>
+                    </w:r>
+                    <w:r>
+                      <w:rPr>
+                        <w:color w:val="FFFFFF" w:themeColor="background1"/>
+                        <w:sz w:val="28"/>
+                        <w:szCs w:val="28"/>
+                        <w:lang w:val="es-ES"/>
+                      </w:rPr>
+                      <w:t>2</w:t>
+                    </w:r>
+                    <w:r>
+                      <w:rPr>
+                        <w:color w:val="FFFFFF" w:themeColor="background1"/>
+                        <w:sz w:val="28"/>
+                        <w:szCs w:val="28"/>
+                      </w:rPr>
+                      <w:fldChar w:fldCharType="end"/>
+                    </w:r>
+                  </w:p>
+                </w:txbxContent>
+              </v:textbox>
+              <w10:wrap type="square" anchorx="margin" anchory="margin"/>
+            </v:rect>
+          </w:pict>
+        </mc:Fallback>
+      </mc:AlternateContent>
     </w:r>
   </w:p>
 </w:ftr>
@@ -9826,7 +10248,7 @@
   <w:abstractNum w:abstractNumId="5" w15:restartNumberingAfterBreak="0">
     <w:nsid w:val="0B0D2449"/>
     <w:multiLevelType w:val="hybridMultilevel"/>
-    <w:tmpl w:val="6270F326"/>
+    <w:tmpl w:val="23608AEE"/>
     <w:lvl w:ilvl="0" w:tplc="4C0A0001">
       <w:start w:val="1"/>
       <w:numFmt w:val="bullet"/>
@@ -16892,6 +17314,95 @@
         <w:rFonts w:ascii="Symbol" w:hAnsi="Symbol" w:hint="default"/>
         <w:sz w:val="20"/>
       </w:rPr>
+    </w:lvl>
+  </w:abstractNum>
+  <w:abstractNum w:abstractNumId="56" w15:restartNumberingAfterBreak="0">
+    <w:nsid w:val="7E6E1B69"/>
+    <w:multiLevelType w:val="hybridMultilevel"/>
+    <w:tmpl w:val="F8F8E1DA"/>
+    <w:lvl w:ilvl="0" w:tplc="4C0A000F">
+      <w:start w:val="1"/>
+      <w:numFmt w:val="decimal"/>
+      <w:lvlText w:val="%1."/>
+      <w:lvlJc w:val="left"/>
+      <w:pPr>
+        <w:ind w:left="720" w:hanging="360"/>
+      </w:pPr>
+      <w:rPr>
+        <w:rFonts w:hint="default"/>
+      </w:rPr>
+    </w:lvl>
+    <w:lvl w:ilvl="1" w:tplc="4C0A0019" w:tentative="1">
+      <w:start w:val="1"/>
+      <w:numFmt w:val="lowerLetter"/>
+      <w:lvlText w:val="%2."/>
+      <w:lvlJc w:val="left"/>
+      <w:pPr>
+        <w:ind w:left="1440" w:hanging="360"/>
+      </w:pPr>
+    </w:lvl>
+    <w:lvl w:ilvl="2" w:tplc="4C0A001B" w:tentative="1">
+      <w:start w:val="1"/>
+      <w:numFmt w:val="lowerRoman"/>
+      <w:lvlText w:val="%3."/>
+      <w:lvlJc w:val="right"/>
+      <w:pPr>
+        <w:ind w:left="2160" w:hanging="180"/>
+      </w:pPr>
+    </w:lvl>
+    <w:lvl w:ilvl="3" w:tplc="4C0A000F" w:tentative="1">
+      <w:start w:val="1"/>
+      <w:numFmt w:val="decimal"/>
+      <w:lvlText w:val="%4."/>
+      <w:lvlJc w:val="left"/>
+      <w:pPr>
+        <w:ind w:left="2880" w:hanging="360"/>
+      </w:pPr>
+    </w:lvl>
+    <w:lvl w:ilvl="4" w:tplc="4C0A0019" w:tentative="1">
+      <w:start w:val="1"/>
+      <w:numFmt w:val="lowerLetter"/>
+      <w:lvlText w:val="%5."/>
+      <w:lvlJc w:val="left"/>
+      <w:pPr>
+        <w:ind w:left="3600" w:hanging="360"/>
+      </w:pPr>
+    </w:lvl>
+    <w:lvl w:ilvl="5" w:tplc="4C0A001B" w:tentative="1">
+      <w:start w:val="1"/>
+      <w:numFmt w:val="lowerRoman"/>
+      <w:lvlText w:val="%6."/>
+      <w:lvlJc w:val="right"/>
+      <w:pPr>
+        <w:ind w:left="4320" w:hanging="180"/>
+      </w:pPr>
+    </w:lvl>
+    <w:lvl w:ilvl="6" w:tplc="4C0A000F" w:tentative="1">
+      <w:start w:val="1"/>
+      <w:numFmt w:val="decimal"/>
+      <w:lvlText w:val="%7."/>
+      <w:lvlJc w:val="left"/>
+      <w:pPr>
+        <w:ind w:left="5040" w:hanging="360"/>
+      </w:pPr>
+    </w:lvl>
+    <w:lvl w:ilvl="7" w:tplc="4C0A0019" w:tentative="1">
+      <w:start w:val="1"/>
+      <w:numFmt w:val="lowerLetter"/>
+      <w:lvlText w:val="%8."/>
+      <w:lvlJc w:val="left"/>
+      <w:pPr>
+        <w:ind w:left="5760" w:hanging="360"/>
+      </w:pPr>
+    </w:lvl>
+    <w:lvl w:ilvl="8" w:tplc="4C0A001B" w:tentative="1">
+      <w:start w:val="1"/>
+      <w:numFmt w:val="lowerRoman"/>
+      <w:lvlText w:val="%9."/>
+      <w:lvlJc w:val="right"/>
+      <w:pPr>
+        <w:ind w:left="6480" w:hanging="180"/>
+      </w:pPr>
     </w:lvl>
   </w:abstractNum>
   <w:num w:numId="1">
@@ -17061,6 +17572,9 @@
   </w:num>
   <w:num w:numId="56">
     <w:abstractNumId w:val="46"/>
+  </w:num>
+  <w:num w:numId="57">
+    <w:abstractNumId w:val="56"/>
   </w:num>
   <w:numIdMacAtCleanup w:val="54"/>
 </w:numbering>
@@ -17533,6 +18047,7 @@
   <w:style w:type="character" w:default="1" w:styleId="Fuentedeprrafopredeter">
     <w:name w:val="Default Paragraph Font"/>
     <w:uiPriority w:val="1"/>
+    <w:semiHidden/>
     <w:unhideWhenUsed/>
   </w:style>
   <w:style w:type="table" w:default="1" w:styleId="Tablanormal">
@@ -18285,10 +18800,29 @@
 </file>
 
 <file path=customXml/item1.xml><?xml version="1.0" encoding="utf-8"?>
+<CoverPageProperties xmlns="http://schemas.microsoft.com/office/2006/coverPageProps">
+  <PublishDate>2024-05-05T00:00:00</PublishDate>
+  <Abstract/>
+  <CompanyAddress/>
+  <CompanyPhone/>
+  <CompanyFax/>
+  <CompanyEmail/>
+</CoverPageProperties>
+</file>
+
+<file path=customXml/item2.xml><?xml version="1.0" encoding="utf-8"?>
 <b:Sources xmlns:b="http://schemas.openxmlformats.org/officeDocument/2006/bibliography" xmlns="http://schemas.openxmlformats.org/officeDocument/2006/bibliography" SelectedStyle="\APASixthEditionOfficeOnline.xsl" StyleName="APA" Version="6"/>
 </file>
 
 <file path=customXml/itemProps1.xml><?xml version="1.0" encoding="utf-8"?>
+<ds:datastoreItem xmlns:ds="http://schemas.openxmlformats.org/officeDocument/2006/customXml" ds:itemID="{55AF091B-3C7A-41E3-B477-F2FDAA23CFDA}">
+  <ds:schemaRefs>
+    <ds:schemaRef ds:uri="http://schemas.microsoft.com/office/2006/coverPageProps"/>
+  </ds:schemaRefs>
+</ds:datastoreItem>
+</file>
+
+<file path=customXml/itemProps2.xml><?xml version="1.0" encoding="utf-8"?>
 <ds:datastoreItem xmlns:ds="http://schemas.openxmlformats.org/officeDocument/2006/customXml" ds:itemID="{88018CB8-5CEB-4EAF-B3F8-5229E3F8F64C}">
   <ds:schemaRefs>
     <ds:schemaRef ds:uri="http://schemas.openxmlformats.org/officeDocument/2006/bibliography"/>

</xml_diff>